<commit_message>
Alle opdrachten t/m opdr. 16
</commit_message>
<xml_diff>
--- a/JSF32_w16_opdracht.docx
+++ b/JSF32_w16_opdracht.docx
@@ -73,8 +73,13 @@
         </w:numPr>
       </w:pPr>
       <w:r>
-        <w:t>Java Bytecode</w:t>
-      </w:r>
+        <w:t xml:space="preserve">Java </w:t>
+      </w:r>
+      <w:proofErr w:type="spellStart"/>
+      <w:r>
+        <w:t>Bytecode</w:t>
+      </w:r>
+      <w:proofErr w:type="spellEnd"/>
     </w:p>
     <w:p/>
     <w:p>
@@ -82,7 +87,15 @@
         <w:t xml:space="preserve">Om goed </w:t>
       </w:r>
       <w:r>
-        <w:t xml:space="preserve">met bytecode </w:t>
+        <w:t xml:space="preserve">met </w:t>
+      </w:r>
+      <w:proofErr w:type="spellStart"/>
+      <w:r>
+        <w:t>bytecode</w:t>
+      </w:r>
+      <w:proofErr w:type="spellEnd"/>
+      <w:r>
+        <w:t xml:space="preserve"> </w:t>
       </w:r>
       <w:r>
         <w:t xml:space="preserve">te kunnen werken, is het noodzakelijk dat je een overzicht hebt van wat </w:t>
@@ -96,7 +109,63 @@
     </w:p>
     <w:p>
       <w:r>
-        <w:t xml:space="preserve">JAVA bytecode: understanding bytecode makes you a better programmer </w:t>
+        <w:t xml:space="preserve">JAVA </w:t>
+      </w:r>
+      <w:proofErr w:type="spellStart"/>
+      <w:r>
+        <w:t>bytecode</w:t>
+      </w:r>
+      <w:proofErr w:type="spellEnd"/>
+      <w:r>
+        <w:t xml:space="preserve">: </w:t>
+      </w:r>
+      <w:proofErr w:type="spellStart"/>
+      <w:r>
+        <w:t>understanding</w:t>
+      </w:r>
+      <w:proofErr w:type="spellEnd"/>
+      <w:r>
+        <w:t xml:space="preserve"> </w:t>
+      </w:r>
+      <w:proofErr w:type="spellStart"/>
+      <w:r>
+        <w:t>bytecode</w:t>
+      </w:r>
+      <w:proofErr w:type="spellEnd"/>
+      <w:r>
+        <w:t xml:space="preserve"> </w:t>
+      </w:r>
+      <w:proofErr w:type="spellStart"/>
+      <w:r>
+        <w:t>makes</w:t>
+      </w:r>
+      <w:proofErr w:type="spellEnd"/>
+      <w:r>
+        <w:t xml:space="preserve"> </w:t>
+      </w:r>
+      <w:proofErr w:type="spellStart"/>
+      <w:r>
+        <w:t>you</w:t>
+      </w:r>
+      <w:proofErr w:type="spellEnd"/>
+      <w:r>
+        <w:t xml:space="preserve"> a </w:t>
+      </w:r>
+      <w:proofErr w:type="spellStart"/>
+      <w:r>
+        <w:t>better</w:t>
+      </w:r>
+      <w:proofErr w:type="spellEnd"/>
+      <w:r>
+        <w:t xml:space="preserve"> </w:t>
+      </w:r>
+      <w:proofErr w:type="spellStart"/>
+      <w:r>
+        <w:t>programmer</w:t>
+      </w:r>
+      <w:proofErr w:type="spellEnd"/>
+      <w:r>
+        <w:t xml:space="preserve"> </w:t>
       </w:r>
       <w:hyperlink r:id="rId11" w:history="1">
         <w:r>
@@ -112,7 +181,23 @@
     </w:p>
     <w:p>
       <w:r>
-        <w:t>Voor een overzicht van alle bytecode opcodes zie:</w:t>
+        <w:t xml:space="preserve">Voor een overzicht van alle </w:t>
+      </w:r>
+      <w:proofErr w:type="spellStart"/>
+      <w:r>
+        <w:t>bytecode</w:t>
+      </w:r>
+      <w:proofErr w:type="spellEnd"/>
+      <w:r>
+        <w:t xml:space="preserve"> </w:t>
+      </w:r>
+      <w:proofErr w:type="spellStart"/>
+      <w:r>
+        <w:t>opcodes</w:t>
+      </w:r>
+      <w:proofErr w:type="spellEnd"/>
+      <w:r>
+        <w:t xml:space="preserve"> zie:</w:t>
       </w:r>
     </w:p>
     <w:p>
@@ -163,7 +248,23 @@
     </w:p>
     <w:p>
       <w:r>
-        <w:t>Verder heb je een bytecode editor nodig. gebruik hiervoor JBE (</w:t>
+        <w:t xml:space="preserve">Verder heb je een </w:t>
+      </w:r>
+      <w:proofErr w:type="spellStart"/>
+      <w:r>
+        <w:t>bytecode</w:t>
+      </w:r>
+      <w:proofErr w:type="spellEnd"/>
+      <w:r>
+        <w:t xml:space="preserve"> editor nodig. </w:t>
+      </w:r>
+      <w:proofErr w:type="gramStart"/>
+      <w:r>
+        <w:t>gebruik</w:t>
+      </w:r>
+      <w:proofErr w:type="gramEnd"/>
+      <w:r>
+        <w:t xml:space="preserve"> hiervoor JBE (</w:t>
       </w:r>
       <w:hyperlink r:id="rId14" w:history="1">
         <w:r>
@@ -174,13 +275,29 @@
         </w:r>
       </w:hyperlink>
       <w:r>
-        <w:t xml:space="preserve">). Start deze door het runnen van de batchfile 'jbe.bat'. </w:t>
+        <w:t>). Start deze door het runnen van de batchfile 'jbe.</w:t>
+      </w:r>
+      <w:proofErr w:type="gramStart"/>
+      <w:r>
+        <w:t>bat</w:t>
+      </w:r>
+      <w:proofErr w:type="gramEnd"/>
+      <w:r>
+        <w:t xml:space="preserve">'. </w:t>
       </w:r>
     </w:p>
     <w:p/>
     <w:p>
       <w:r>
-        <w:t>Indien je de classfiles te ver verminkt hebt, kun je de originele .class files weer terugzetten vanuit de file 'build_origineel.zip'.</w:t>
+        <w:t>Indien je de classfiles te ver verminkt hebt, kun je de originele .</w:t>
+      </w:r>
+      <w:proofErr w:type="gramStart"/>
+      <w:r>
+        <w:t>class</w:t>
+      </w:r>
+      <w:proofErr w:type="gramEnd"/>
+      <w:r>
+        <w:t xml:space="preserve"> files weer terugzetten vanuit de file 'build_origineel.zip'.</w:t>
       </w:r>
     </w:p>
     <w:p/>
@@ -205,6 +322,7 @@
       <w:r>
         <w:t xml:space="preserve">Gegeven is een applicatie </w:t>
       </w:r>
+      <w:proofErr w:type="spellStart"/>
       <w:r>
         <w:rPr>
           <w:rFonts w:ascii="Courier New" w:hAnsi="Courier New" w:cs="Courier New"/>
@@ -217,8 +335,17 @@
         </w:rPr>
         <w:t>gave</w:t>
       </w:r>
-      <w:r>
-        <w:t xml:space="preserve">, die je kunt runnen door het uitvoeren van de batchfile </w:t>
+      <w:proofErr w:type="spellEnd"/>
+      <w:r>
+        <w:t xml:space="preserve">, die je kunt </w:t>
+      </w:r>
+      <w:proofErr w:type="gramStart"/>
+      <w:r>
+        <w:t>runnen</w:t>
+      </w:r>
+      <w:proofErr w:type="gramEnd"/>
+      <w:r>
+        <w:t xml:space="preserve"> door het uitvoeren van de batchfile </w:t>
       </w:r>
       <w:r>
         <w:rPr>
@@ -237,7 +364,15 @@
     </w:p>
     <w:p>
       <w:r>
-        <w:t xml:space="preserve">Na start van de applicatie zie je het volgende window: </w:t>
+        <w:t xml:space="preserve">Na start van de applicatie zie je het volgende </w:t>
+      </w:r>
+      <w:proofErr w:type="spellStart"/>
+      <w:r>
+        <w:t>window</w:t>
+      </w:r>
+      <w:proofErr w:type="spellEnd"/>
+      <w:r>
+        <w:t xml:space="preserve">: </w:t>
       </w:r>
       <w:r>
         <w:rPr>
@@ -304,7 +439,15 @@
         <w:t>GUI</w:t>
       </w:r>
       <w:r>
-        <w:t xml:space="preserve"> stelt een proof of concept applicatie voor een bank voor. </w:t>
+        <w:t xml:space="preserve"> stelt een </w:t>
+      </w:r>
+      <w:proofErr w:type="spellStart"/>
+      <w:r>
+        <w:t>proof</w:t>
+      </w:r>
+      <w:proofErr w:type="spellEnd"/>
+      <w:r>
+        <w:t xml:space="preserve"> of concept applicatie voor een bank voor. </w:t>
       </w:r>
     </w:p>
     <w:p>
@@ -314,12 +457,36 @@
     </w:p>
     <w:p>
       <w:r>
-        <w:t>Achter het label: 'Totale saldo is:' wordt het totale saldo van alle rekeningen van de bank weergegeven, na het drukken op button 'Totale saldo'.</w:t>
-      </w:r>
-    </w:p>
-    <w:p>
-      <w:r>
-        <w:t xml:space="preserve">In de textarea rechts wordt per rekening het aanwezige saldo aangegeven. </w:t>
+        <w:t xml:space="preserve">Achter </w:t>
+      </w:r>
+      <w:proofErr w:type="gramStart"/>
+      <w:r>
+        <w:t>het</w:t>
+      </w:r>
+      <w:proofErr w:type="gramEnd"/>
+      <w:r>
+        <w:t xml:space="preserve"> label: 'Totale saldo is:' wordt het totale saldo van alle rekeningen van de bank weergegeven, na het drukken op button 'Totale saldo'.</w:t>
+      </w:r>
+    </w:p>
+    <w:p>
+      <w:r>
+        <w:t xml:space="preserve">In </w:t>
+      </w:r>
+      <w:proofErr w:type="gramStart"/>
+      <w:r>
+        <w:t>de</w:t>
+      </w:r>
+      <w:proofErr w:type="gramEnd"/>
+      <w:r>
+        <w:t xml:space="preserve"> </w:t>
+      </w:r>
+      <w:proofErr w:type="spellStart"/>
+      <w:r>
+        <w:t>textarea</w:t>
+      </w:r>
+      <w:proofErr w:type="spellEnd"/>
+      <w:r>
+        <w:t xml:space="preserve"> rechts wordt per rekening het aanwezige saldo aangegeven. </w:t>
       </w:r>
     </w:p>
     <w:p>
@@ -366,12 +533,25 @@
     </w:p>
     <w:p>
       <w:r>
-        <w:t>In deze opdracht gaan we bytecode lezen en interpreteren.</w:t>
-      </w:r>
-    </w:p>
-    <w:p>
-      <w:r>
-        <w:t xml:space="preserve">a. </w:t>
+        <w:t xml:space="preserve">In deze opdracht gaan we </w:t>
+      </w:r>
+      <w:proofErr w:type="spellStart"/>
+      <w:r>
+        <w:t>bytecode</w:t>
+      </w:r>
+      <w:proofErr w:type="spellEnd"/>
+      <w:r>
+        <w:t xml:space="preserve"> lezen en interpreteren.</w:t>
+      </w:r>
+    </w:p>
+    <w:p>
+      <w:proofErr w:type="gramStart"/>
+      <w:r>
+        <w:t>a</w:t>
+      </w:r>
+      <w:proofErr w:type="gramEnd"/>
+      <w:r>
+        <w:t xml:space="preserve">. </w:t>
       </w:r>
       <w:r>
         <w:t xml:space="preserve">Zoek in de classfiles </w:t>
@@ -387,8 +567,13 @@
       <w:pPr>
         <w:ind w:firstLine="708"/>
       </w:pPr>
-      <w:r>
-        <w:t xml:space="preserve">het berekenen en tonen van het totale saldo (geef </w:t>
+      <w:proofErr w:type="gramStart"/>
+      <w:r>
+        <w:t>het</w:t>
+      </w:r>
+      <w:proofErr w:type="gramEnd"/>
+      <w:r>
+        <w:t xml:space="preserve"> berekenen en tonen van het totale saldo (geef </w:t>
       </w:r>
       <w:r>
         <w:t xml:space="preserve">classfile en </w:t>
@@ -406,11 +591,23 @@
           <w:right w:val="single" w:sz="4" w:space="4" w:color="auto"/>
         </w:pBdr>
       </w:pPr>
-      <w:r>
-        <w:t>getTotalSaldo (</w:t>
-      </w:r>
-      <w:r>
-        <w:t>Bank.class)</w:t>
+      <w:proofErr w:type="spellStart"/>
+      <w:proofErr w:type="gramStart"/>
+      <w:r>
+        <w:t>getTotalSaldo</w:t>
+      </w:r>
+      <w:proofErr w:type="spellEnd"/>
+      <w:proofErr w:type="gramEnd"/>
+      <w:r>
+        <w:t xml:space="preserve"> (</w:t>
+      </w:r>
+      <w:proofErr w:type="spellStart"/>
+      <w:r>
+        <w:t>Bank.class</w:t>
+      </w:r>
+      <w:proofErr w:type="spellEnd"/>
+      <w:r>
+        <w:t>)</w:t>
       </w:r>
     </w:p>
     <w:p>
@@ -422,14 +619,32 @@
           <w:right w:val="single" w:sz="4" w:space="4" w:color="auto"/>
         </w:pBdr>
       </w:pPr>
-      <w:r>
-        <w:t>voor ieder klant wordt mijnSaldo() uitgevoerd (Bank.</w:t>
+      <w:proofErr w:type="gramStart"/>
+      <w:r>
+        <w:t>voor</w:t>
+      </w:r>
+      <w:proofErr w:type="gramEnd"/>
+      <w:r>
+        <w:t xml:space="preserve"> ieder klant wordt </w:t>
+      </w:r>
+      <w:proofErr w:type="spellStart"/>
+      <w:r>
+        <w:t>mijnSaldo</w:t>
+      </w:r>
+      <w:proofErr w:type="spellEnd"/>
+      <w:r>
+        <w:t>() uitgevoerd (Bank.</w:t>
       </w:r>
       <w:r>
         <w:t xml:space="preserve"> </w:t>
       </w:r>
-      <w:r>
-        <w:t>getTotalSaldo, #5-#16)</w:t>
+      <w:proofErr w:type="spellStart"/>
+      <w:r>
+        <w:t>getTotalSaldo</w:t>
+      </w:r>
+      <w:proofErr w:type="spellEnd"/>
+      <w:r>
+        <w:t>, #5-#16)</w:t>
       </w:r>
     </w:p>
     <w:p>
@@ -441,16 +656,36 @@
           <w:right w:val="single" w:sz="4" w:space="4" w:color="auto"/>
         </w:pBdr>
       </w:pPr>
-      <w:r>
-        <w:t>getSaldo (Klant.mijnSaldo, #3)</w:t>
+      <w:proofErr w:type="spellStart"/>
+      <w:proofErr w:type="gramStart"/>
+      <w:r>
+        <w:t>getSaldo</w:t>
+      </w:r>
+      <w:proofErr w:type="spellEnd"/>
+      <w:proofErr w:type="gramEnd"/>
+      <w:r>
+        <w:t xml:space="preserve"> (</w:t>
+      </w:r>
+      <w:proofErr w:type="spellStart"/>
+      <w:r>
+        <w:t>Klant.mijnSaldo</w:t>
+      </w:r>
+      <w:proofErr w:type="spellEnd"/>
+      <w:r>
+        <w:t>, #3)</w:t>
       </w:r>
     </w:p>
     <w:p>
       <w:pPr>
         <w:ind w:firstLine="708"/>
       </w:pPr>
-      <w:r>
-        <w:t xml:space="preserve">het betalen voor een rekening (geef ook weer </w:t>
+      <w:proofErr w:type="gramStart"/>
+      <w:r>
+        <w:t>het</w:t>
+      </w:r>
+      <w:proofErr w:type="gramEnd"/>
+      <w:r>
+        <w:t xml:space="preserve"> betalen voor een rekening (geef ook weer </w:t>
       </w:r>
       <w:r>
         <w:t xml:space="preserve">classfile en </w:t>
@@ -474,8 +709,21 @@
           <w:right w:val="single" w:sz="4" w:space="4" w:color="auto"/>
         </w:pBdr>
       </w:pPr>
-      <w:r>
-        <w:t>betaal() (Bank.class)</w:t>
+      <w:proofErr w:type="gramStart"/>
+      <w:r>
+        <w:t>betaal</w:t>
+      </w:r>
+      <w:proofErr w:type="gramEnd"/>
+      <w:r>
+        <w:t>() (</w:t>
+      </w:r>
+      <w:proofErr w:type="spellStart"/>
+      <w:r>
+        <w:t>Bank.class</w:t>
+      </w:r>
+      <w:proofErr w:type="spellEnd"/>
+      <w:r>
+        <w:t>)</w:t>
       </w:r>
     </w:p>
     <w:p>
@@ -487,8 +735,26 @@
           <w:right w:val="single" w:sz="4" w:space="4" w:color="auto"/>
         </w:pBdr>
       </w:pPr>
-      <w:r>
-        <w:t>Klant.getRekening (Bank.betaal, #13)</w:t>
+      <w:proofErr w:type="spellStart"/>
+      <w:r>
+        <w:t>Klant.</w:t>
+      </w:r>
+      <w:proofErr w:type="gramStart"/>
+      <w:r>
+        <w:t>getRekening</w:t>
+      </w:r>
+      <w:proofErr w:type="spellEnd"/>
+      <w:proofErr w:type="gramEnd"/>
+      <w:r>
+        <w:t xml:space="preserve"> (</w:t>
+      </w:r>
+      <w:proofErr w:type="spellStart"/>
+      <w:r>
+        <w:t>Bank.betaal</w:t>
+      </w:r>
+      <w:proofErr w:type="spellEnd"/>
+      <w:r>
+        <w:t>, #13)</w:t>
       </w:r>
     </w:p>
     <w:p>
@@ -502,7 +768,27 @@
       </w:pPr>
       <w:r>
         <w:tab/>
-        <w:t>Rekening.getNummer (Klant.getRekening, #5)</w:t>
+      </w:r>
+      <w:proofErr w:type="spellStart"/>
+      <w:r>
+        <w:t>Rekening.</w:t>
+      </w:r>
+      <w:proofErr w:type="gramStart"/>
+      <w:r>
+        <w:t>getNummer</w:t>
+      </w:r>
+      <w:proofErr w:type="spellEnd"/>
+      <w:proofErr w:type="gramEnd"/>
+      <w:r>
+        <w:t xml:space="preserve"> (</w:t>
+      </w:r>
+      <w:proofErr w:type="spellStart"/>
+      <w:r>
+        <w:t>Klant.getRekening</w:t>
+      </w:r>
+      <w:proofErr w:type="spellEnd"/>
+      <w:r>
+        <w:t>, #5)</w:t>
       </w:r>
     </w:p>
     <w:p>
@@ -516,7 +802,27 @@
       </w:pPr>
       <w:r>
         <w:tab/>
-        <w:t>Rekening.getSaldo (Klant.getRekening, #11)</w:t>
+      </w:r>
+      <w:proofErr w:type="spellStart"/>
+      <w:r>
+        <w:t>Rekening.</w:t>
+      </w:r>
+      <w:proofErr w:type="gramStart"/>
+      <w:r>
+        <w:t>getSaldo</w:t>
+      </w:r>
+      <w:proofErr w:type="spellEnd"/>
+      <w:proofErr w:type="gramEnd"/>
+      <w:r>
+        <w:t xml:space="preserve"> (</w:t>
+      </w:r>
+      <w:proofErr w:type="spellStart"/>
+      <w:r>
+        <w:t>Klant.getRekening</w:t>
+      </w:r>
+      <w:proofErr w:type="spellEnd"/>
+      <w:r>
+        <w:t>, #11)</w:t>
       </w:r>
     </w:p>
     <w:p>
@@ -530,7 +836,27 @@
       </w:pPr>
       <w:r>
         <w:tab/>
-        <w:t>Rekening.changeSaldo (Klant.getRekening, #12)</w:t>
+      </w:r>
+      <w:proofErr w:type="spellStart"/>
+      <w:r>
+        <w:t>Rekening.</w:t>
+      </w:r>
+      <w:proofErr w:type="gramStart"/>
+      <w:r>
+        <w:t>changeSaldo</w:t>
+      </w:r>
+      <w:proofErr w:type="spellEnd"/>
+      <w:proofErr w:type="gramEnd"/>
+      <w:r>
+        <w:t xml:space="preserve"> (</w:t>
+      </w:r>
+      <w:proofErr w:type="spellStart"/>
+      <w:r>
+        <w:t>Klant.getRekening</w:t>
+      </w:r>
+      <w:proofErr w:type="spellEnd"/>
+      <w:r>
+        <w:t>, #12)</w:t>
       </w:r>
     </w:p>
     <w:p>
@@ -542,14 +868,32 @@
           <w:right w:val="single" w:sz="4" w:space="4" w:color="auto"/>
         </w:pBdr>
       </w:pPr>
-      <w:r>
-        <w:t>Rekening.getNummer (Bank</w:t>
+      <w:proofErr w:type="spellStart"/>
+      <w:r>
+        <w:t>Rekening.</w:t>
+      </w:r>
+      <w:proofErr w:type="gramStart"/>
+      <w:r>
+        <w:t>getNummer</w:t>
+      </w:r>
+      <w:proofErr w:type="spellEnd"/>
+      <w:proofErr w:type="gramEnd"/>
+      <w:r>
+        <w:t xml:space="preserve"> (</w:t>
+      </w:r>
+      <w:proofErr w:type="spellStart"/>
+      <w:r>
+        <w:t>Bank</w:t>
       </w:r>
       <w:r>
         <w:t>.</w:t>
       </w:r>
       <w:r>
-        <w:t>betaal, #14)</w:t>
+        <w:t>betaal</w:t>
+      </w:r>
+      <w:proofErr w:type="spellEnd"/>
+      <w:r>
+        <w:t>, #14)</w:t>
       </w:r>
       <w:r>
         <w:t xml:space="preserve"> </w:t>
@@ -564,8 +908,18 @@
           <w:right w:val="single" w:sz="4" w:space="4" w:color="auto"/>
         </w:pBdr>
       </w:pPr>
-      <w:r>
-        <w:t>Klant.verlaagSaldo (Bank.</w:t>
+      <w:proofErr w:type="spellStart"/>
+      <w:r>
+        <w:t>Klant.</w:t>
+      </w:r>
+      <w:proofErr w:type="gramStart"/>
+      <w:r>
+        <w:t>verlaagSaldo</w:t>
+      </w:r>
+      <w:proofErr w:type="spellEnd"/>
+      <w:proofErr w:type="gramEnd"/>
+      <w:r>
+        <w:t xml:space="preserve"> (Bank.</w:t>
       </w:r>
       <w:r>
         <w:t xml:space="preserve"> </w:t>
@@ -585,7 +939,27 @@
       </w:pPr>
       <w:r>
         <w:tab/>
-        <w:t>Rekening.changeSaldo (Klant.verlaagSaldo, #6)</w:t>
+      </w:r>
+      <w:proofErr w:type="spellStart"/>
+      <w:r>
+        <w:t>Rekening.</w:t>
+      </w:r>
+      <w:proofErr w:type="gramStart"/>
+      <w:r>
+        <w:t>changeSaldo</w:t>
+      </w:r>
+      <w:proofErr w:type="spellEnd"/>
+      <w:proofErr w:type="gramEnd"/>
+      <w:r>
+        <w:t xml:space="preserve"> (</w:t>
+      </w:r>
+      <w:proofErr w:type="spellStart"/>
+      <w:r>
+        <w:t>Klant.verlaagSaldo</w:t>
+      </w:r>
+      <w:proofErr w:type="spellEnd"/>
+      <w:r>
+        <w:t>, #6)</w:t>
       </w:r>
     </w:p>
     <w:p>
@@ -606,6 +980,7 @@
       <w:r>
         <w:t xml:space="preserve"> de </w:t>
       </w:r>
+      <w:proofErr w:type="spellStart"/>
       <w:r>
         <w:rPr>
           <w:rFonts w:ascii="Courier New" w:hAnsi="Courier New" w:cs="Courier New"/>
@@ -616,8 +991,17 @@
         <w:rPr>
           <w:rFonts w:ascii="Courier New" w:hAnsi="Courier New" w:cs="Courier New"/>
         </w:rPr>
-        <w:t>x.class</w:t>
-      </w:r>
+        <w:t>x.</w:t>
+      </w:r>
+      <w:proofErr w:type="gramStart"/>
+      <w:r>
+        <w:rPr>
+          <w:rFonts w:ascii="Courier New" w:hAnsi="Courier New" w:cs="Courier New"/>
+        </w:rPr>
+        <w:t>class</w:t>
+      </w:r>
+      <w:proofErr w:type="spellEnd"/>
+      <w:proofErr w:type="gramEnd"/>
       <w:r>
         <w:t xml:space="preserve"> </w:t>
       </w:r>
@@ -627,12 +1011,14 @@
       <w:r>
         <w:t xml:space="preserve">worden ook klassen opgeslagen, die binnen de </w:t>
       </w:r>
+      <w:proofErr w:type="spellStart"/>
       <w:r>
         <w:rPr>
           <w:rFonts w:ascii="Courier New" w:hAnsi="Courier New" w:cs="Courier New"/>
         </w:rPr>
         <w:t>BankFrame</w:t>
       </w:r>
+      <w:proofErr w:type="spellEnd"/>
       <w:r>
         <w:t xml:space="preserve"> klasse </w:t>
       </w:r>
@@ -650,8 +1036,16 @@
         <w:rPr>
           <w:rFonts w:ascii="Courier New" w:hAnsi="Courier New" w:cs="Courier New"/>
         </w:rPr>
-        <w:t>BankFrame.java</w:t>
-      </w:r>
+        <w:t>BankFrame.</w:t>
+      </w:r>
+      <w:proofErr w:type="gramStart"/>
+      <w:r>
+        <w:rPr>
+          <w:rFonts w:ascii="Courier New" w:hAnsi="Courier New" w:cs="Courier New"/>
+        </w:rPr>
+        <w:t>java</w:t>
+      </w:r>
+      <w:proofErr w:type="gramEnd"/>
       <w:r>
         <w:t xml:space="preserve"> worden deze klassen gedefinieerd?</w:t>
       </w:r>
@@ -665,17 +1059,27 @@
           <w:right w:val="single" w:sz="4" w:space="4" w:color="auto"/>
         </w:pBdr>
       </w:pPr>
-      <w:r>
-        <w:t>31</w:t>
+      <w:proofErr w:type="gramStart"/>
+      <w:r>
+        <w:t>70,86,</w:t>
+      </w:r>
+      <w:proofErr w:type="gramEnd"/>
+      <w:r>
+        <w:t>101,225</w:t>
       </w:r>
     </w:p>
     <w:p/>
     <w:p>
+      <w:proofErr w:type="gramStart"/>
       <w:r>
         <w:t>c</w:t>
       </w:r>
       <w:r>
-        <w:t xml:space="preserve">. </w:t>
+        <w:t>.</w:t>
+      </w:r>
+      <w:proofErr w:type="gramEnd"/>
+      <w:r>
+        <w:t xml:space="preserve"> </w:t>
       </w:r>
       <w:r>
         <w:t>W</w:t>
@@ -684,10 +1088,26 @@
         <w:t xml:space="preserve">elke </w:t>
       </w:r>
       <w:r>
-        <w:t xml:space="preserve">attributen (Fields) </w:t>
-      </w:r>
-      <w:r>
-        <w:t xml:space="preserve"> en methoden heeft de </w:t>
+        <w:t xml:space="preserve">attributen </w:t>
+      </w:r>
+      <w:proofErr w:type="gramStart"/>
+      <w:r>
+        <w:t>(</w:t>
+      </w:r>
+      <w:proofErr w:type="spellStart"/>
+      <w:r>
+        <w:t>Fields</w:t>
+      </w:r>
+      <w:proofErr w:type="spellEnd"/>
+      <w:r>
+        <w:t xml:space="preserve">) </w:t>
+      </w:r>
+      <w:r>
+        <w:t xml:space="preserve"> </w:t>
+      </w:r>
+      <w:proofErr w:type="gramEnd"/>
+      <w:r>
+        <w:t xml:space="preserve">en methoden heeft de </w:t>
       </w:r>
       <w:r>
         <w:rPr>
@@ -709,7 +1129,23 @@
       </w:r>
       <w:r>
         <w:br/>
-        <w:t>Methode &lt;init&gt; hoeft niet; dat is de constructor.</w:t>
+        <w:t>Methode &lt;</w:t>
+      </w:r>
+      <w:proofErr w:type="spellStart"/>
+      <w:r>
+        <w:t>init</w:t>
+      </w:r>
+      <w:proofErr w:type="spellEnd"/>
+      <w:r>
+        <w:t xml:space="preserve">&gt; hoeft niet; dat is de </w:t>
+      </w:r>
+      <w:proofErr w:type="spellStart"/>
+      <w:r>
+        <w:t>constructor</w:t>
+      </w:r>
+      <w:proofErr w:type="spellEnd"/>
+      <w:r>
+        <w:t>.</w:t>
       </w:r>
     </w:p>
     <w:p>
@@ -724,11 +1160,19 @@
           <w:b/>
         </w:rPr>
       </w:pPr>
-      <w:r>
-        <w:rPr>
-          <w:b/>
-        </w:rPr>
-        <w:t>Fields:</w:t>
+      <w:proofErr w:type="spellStart"/>
+      <w:r>
+        <w:rPr>
+          <w:b/>
+        </w:rPr>
+        <w:t>Fields</w:t>
+      </w:r>
+      <w:proofErr w:type="spellEnd"/>
+      <w:r>
+        <w:rPr>
+          <w:b/>
+        </w:rPr>
+        <w:t>:</w:t>
       </w:r>
     </w:p>
     <w:p>
@@ -740,8 +1184,13 @@
           <w:right w:val="single" w:sz="4" w:space="4" w:color="auto"/>
         </w:pBdr>
       </w:pPr>
-      <w:r>
-        <w:t>naam : string</w:t>
+      <w:proofErr w:type="gramStart"/>
+      <w:r>
+        <w:t>naam</w:t>
+      </w:r>
+      <w:proofErr w:type="gramEnd"/>
+      <w:r>
+        <w:t xml:space="preserve"> : string</w:t>
       </w:r>
     </w:p>
     <w:p>
@@ -753,8 +1202,15 @@
           <w:right w:val="single" w:sz="4" w:space="4" w:color="auto"/>
         </w:pBdr>
       </w:pPr>
-      <w:r>
-        <w:t>mijnRekening: Rekening</w:t>
+      <w:proofErr w:type="spellStart"/>
+      <w:proofErr w:type="gramStart"/>
+      <w:r>
+        <w:t>mijnRekening</w:t>
+      </w:r>
+      <w:proofErr w:type="spellEnd"/>
+      <w:proofErr w:type="gramEnd"/>
+      <w:r>
+        <w:t>: Rekening</w:t>
       </w:r>
     </w:p>
     <w:p>
@@ -795,12 +1251,19 @@
           <w:right w:val="single" w:sz="4" w:space="4" w:color="auto"/>
         </w:pBdr>
       </w:pPr>
-      <w:r>
-        <w:t xml:space="preserve">voegRekeningToe: </w:t>
-      </w:r>
+      <w:proofErr w:type="spellStart"/>
+      <w:r>
+        <w:t>voegRekeningToe</w:t>
+      </w:r>
+      <w:proofErr w:type="spellEnd"/>
+      <w:r>
+        <w:t xml:space="preserve">: </w:t>
+      </w:r>
+      <w:proofErr w:type="spellStart"/>
       <w:r>
         <w:t>void</w:t>
       </w:r>
+      <w:proofErr w:type="spellEnd"/>
     </w:p>
     <w:p>
       <w:pPr>
@@ -811,8 +1274,15 @@
           <w:right w:val="single" w:sz="4" w:space="4" w:color="auto"/>
         </w:pBdr>
       </w:pPr>
-      <w:r>
-        <w:t>mijnSaldo: int</w:t>
+      <w:proofErr w:type="spellStart"/>
+      <w:proofErr w:type="gramStart"/>
+      <w:r>
+        <w:t>mijnSaldo</w:t>
+      </w:r>
+      <w:proofErr w:type="spellEnd"/>
+      <w:proofErr w:type="gramEnd"/>
+      <w:r>
+        <w:t>: int</w:t>
       </w:r>
     </w:p>
     <w:p>
@@ -824,8 +1294,15 @@
           <w:right w:val="single" w:sz="4" w:space="4" w:color="auto"/>
         </w:pBdr>
       </w:pPr>
-      <w:r>
-        <w:t>getRekening: Rekening</w:t>
+      <w:proofErr w:type="spellStart"/>
+      <w:proofErr w:type="gramStart"/>
+      <w:r>
+        <w:t>getRekening</w:t>
+      </w:r>
+      <w:proofErr w:type="spellEnd"/>
+      <w:proofErr w:type="gramEnd"/>
+      <w:r>
+        <w:t>: Rekening</w:t>
       </w:r>
     </w:p>
     <w:p>
@@ -837,17 +1314,37 @@
           <w:right w:val="single" w:sz="4" w:space="4" w:color="auto"/>
         </w:pBdr>
       </w:pPr>
+      <w:proofErr w:type="spellStart"/>
+      <w:proofErr w:type="gramStart"/>
       <w:r>
         <w:t>verlaa</w:t>
       </w:r>
       <w:r>
-        <w:t>gSaldo: void</w:t>
-      </w:r>
+        <w:t>gSaldo</w:t>
+      </w:r>
+      <w:proofErr w:type="spellEnd"/>
+      <w:proofErr w:type="gramEnd"/>
+      <w:r>
+        <w:t xml:space="preserve">: </w:t>
+      </w:r>
+      <w:proofErr w:type="spellStart"/>
+      <w:r>
+        <w:t>void</w:t>
+      </w:r>
+      <w:proofErr w:type="spellEnd"/>
     </w:p>
     <w:p>
       <w:r>
         <w:br/>
-        <w:t>Reconstrueer voor elke methode de originele java-code</w:t>
+        <w:t xml:space="preserve">Reconstrueer voor elke methode de originele </w:t>
+      </w:r>
+      <w:proofErr w:type="spellStart"/>
+      <w:r>
+        <w:t>java</w:t>
+      </w:r>
+      <w:proofErr w:type="spellEnd"/>
+      <w:r>
+        <w:t>-code</w:t>
       </w:r>
       <w:r>
         <w:t>:</w:t>
@@ -857,15 +1354,22 @@
       <w:pPr>
         <w:ind w:firstLine="708"/>
       </w:pPr>
-      <w:r>
-        <w:t xml:space="preserve">methode </w:t>
-      </w:r>
+      <w:proofErr w:type="gramStart"/>
+      <w:r>
+        <w:t>methode</w:t>
+      </w:r>
+      <w:proofErr w:type="gramEnd"/>
+      <w:r>
+        <w:t xml:space="preserve"> </w:t>
+      </w:r>
+      <w:proofErr w:type="spellStart"/>
       <w:r>
         <w:rPr>
           <w:rFonts w:ascii="Courier New" w:hAnsi="Courier New" w:cs="Courier New"/>
         </w:rPr>
         <w:t>voegRekeningToe</w:t>
       </w:r>
+      <w:proofErr w:type="spellEnd"/>
       <w:r>
         <w:t>:</w:t>
       </w:r>
@@ -885,15 +1389,16 @@
           <w:sz w:val="16"/>
           <w:szCs w:val="16"/>
         </w:rPr>
-        <w:t>0 aload_</w:t>
-      </w:r>
+        <w:t xml:space="preserve">0 </w:t>
+      </w:r>
+      <w:proofErr w:type="gramStart"/>
       <w:r>
         <w:rPr>
           <w:rFonts w:ascii="Courier New" w:hAnsi="Courier New" w:cs="Courier New"/>
           <w:sz w:val="16"/>
           <w:szCs w:val="16"/>
         </w:rPr>
-        <w:t>0</w:t>
+        <w:t>aload_</w:t>
       </w:r>
       <w:r>
         <w:rPr>
@@ -901,7 +1406,7 @@
           <w:sz w:val="16"/>
           <w:szCs w:val="16"/>
         </w:rPr>
-        <w:t xml:space="preserve">   // </w:t>
+        <w:t>0</w:t>
       </w:r>
       <w:r>
         <w:rPr>
@@ -909,15 +1414,16 @@
           <w:sz w:val="16"/>
           <w:szCs w:val="16"/>
         </w:rPr>
-        <w:t>zet</w:t>
-      </w:r>
+        <w:t xml:space="preserve">   </w:t>
+      </w:r>
+      <w:proofErr w:type="gramEnd"/>
       <w:r>
         <w:rPr>
           <w:rFonts w:ascii="Courier New" w:hAnsi="Courier New" w:cs="Courier New"/>
           <w:sz w:val="16"/>
           <w:szCs w:val="16"/>
         </w:rPr>
-        <w:t xml:space="preserve"> this op</w:t>
+        <w:t xml:space="preserve">// </w:t>
       </w:r>
       <w:r>
         <w:rPr>
@@ -925,33 +1431,33 @@
           <w:sz w:val="16"/>
           <w:szCs w:val="16"/>
         </w:rPr>
-        <w:t xml:space="preserve"> stack</w:t>
-      </w:r>
-    </w:p>
-    <w:p>
-      <w:pPr>
-        <w:ind w:firstLine="708"/>
+        <w:t>zet</w:t>
+      </w:r>
+      <w:r>
         <w:rPr>
           <w:rFonts w:ascii="Courier New" w:hAnsi="Courier New" w:cs="Courier New"/>
           <w:sz w:val="16"/>
           <w:szCs w:val="16"/>
         </w:rPr>
-      </w:pPr>
+        <w:t xml:space="preserve"> </w:t>
+      </w:r>
+      <w:proofErr w:type="spellStart"/>
       <w:r>
         <w:rPr>
           <w:rFonts w:ascii="Courier New" w:hAnsi="Courier New" w:cs="Courier New"/>
           <w:sz w:val="16"/>
           <w:szCs w:val="16"/>
         </w:rPr>
-        <w:t xml:space="preserve">1 aload_1   // </w:t>
-      </w:r>
+        <w:t>this</w:t>
+      </w:r>
+      <w:proofErr w:type="spellEnd"/>
       <w:r>
         <w:rPr>
           <w:rFonts w:ascii="Courier New" w:hAnsi="Courier New" w:cs="Courier New"/>
           <w:sz w:val="16"/>
           <w:szCs w:val="16"/>
         </w:rPr>
-        <w:t>zet</w:t>
+        <w:t xml:space="preserve"> op</w:t>
       </w:r>
       <w:r>
         <w:rPr>
@@ -959,51 +1465,51 @@
           <w:sz w:val="16"/>
           <w:szCs w:val="16"/>
         </w:rPr>
-        <w:t xml:space="preserve"> 1e parameter </w:t>
-      </w:r>
-      <w:r>
+        <w:t xml:space="preserve"> stack</w:t>
+      </w:r>
+    </w:p>
+    <w:p>
+      <w:pPr>
+        <w:ind w:firstLine="708"/>
         <w:rPr>
           <w:rFonts w:ascii="Courier New" w:hAnsi="Courier New" w:cs="Courier New"/>
           <w:sz w:val="16"/>
           <w:szCs w:val="16"/>
         </w:rPr>
-        <w:t>op stack</w:t>
-      </w:r>
-    </w:p>
-    <w:p>
-      <w:pPr>
-        <w:ind w:firstLine="708"/>
+      </w:pPr>
+      <w:r>
         <w:rPr>
           <w:rFonts w:ascii="Courier New" w:hAnsi="Courier New" w:cs="Courier New"/>
           <w:sz w:val="16"/>
           <w:szCs w:val="16"/>
         </w:rPr>
-      </w:pPr>
+        <w:t xml:space="preserve">1 </w:t>
+      </w:r>
+      <w:proofErr w:type="gramStart"/>
       <w:r>
         <w:rPr>
           <w:rFonts w:ascii="Courier New" w:hAnsi="Courier New" w:cs="Courier New"/>
           <w:sz w:val="16"/>
           <w:szCs w:val="16"/>
         </w:rPr>
-        <w:t>2 putfield #3 &lt;os_bytecodeopgave/Klant/mijnRekening Los_bytecodeopgave/Rekening;&gt;</w:t>
-      </w:r>
-    </w:p>
-    <w:p>
-      <w:pPr>
-        <w:ind w:firstLine="708"/>
+        <w:t xml:space="preserve">aload_1   </w:t>
+      </w:r>
+      <w:proofErr w:type="gramEnd"/>
+      <w:r>
         <w:rPr>
           <w:rFonts w:ascii="Courier New" w:hAnsi="Courier New" w:cs="Courier New"/>
           <w:sz w:val="16"/>
           <w:szCs w:val="16"/>
         </w:rPr>
-      </w:pPr>
+        <w:t xml:space="preserve">// </w:t>
+      </w:r>
       <w:r>
         <w:rPr>
           <w:rFonts w:ascii="Courier New" w:hAnsi="Courier New" w:cs="Courier New"/>
           <w:sz w:val="16"/>
           <w:szCs w:val="16"/>
         </w:rPr>
-        <w:t xml:space="preserve">   </w:t>
+        <w:t>zet</w:t>
       </w:r>
       <w:r>
         <w:rPr>
@@ -1011,7 +1517,7 @@
           <w:sz w:val="16"/>
           <w:szCs w:val="16"/>
         </w:rPr>
-        <w:t xml:space="preserve">         </w:t>
+        <w:t xml:space="preserve"> 1e parameter </w:t>
       </w:r>
       <w:r>
         <w:rPr>
@@ -1019,80 +1525,288 @@
           <w:sz w:val="16"/>
           <w:szCs w:val="16"/>
         </w:rPr>
-        <w:t xml:space="preserve">// </w:t>
-      </w:r>
-      <w:r>
+        <w:t>op stack</w:t>
+      </w:r>
+    </w:p>
+    <w:p>
+      <w:pPr>
+        <w:ind w:firstLine="708"/>
         <w:rPr>
           <w:rFonts w:ascii="Courier New" w:hAnsi="Courier New" w:cs="Courier New"/>
           <w:sz w:val="16"/>
           <w:szCs w:val="16"/>
         </w:rPr>
-        <w:t xml:space="preserve">ken 1e parameter toe aan </w:t>
-      </w:r>
+      </w:pPr>
       <w:r>
         <w:rPr>
           <w:rFonts w:ascii="Courier New" w:hAnsi="Courier New" w:cs="Courier New"/>
           <w:sz w:val="16"/>
           <w:szCs w:val="16"/>
         </w:rPr>
-        <w:t xml:space="preserve">veld mijnRekening </w:t>
-      </w:r>
+        <w:t xml:space="preserve">2 </w:t>
+      </w:r>
+      <w:proofErr w:type="spellStart"/>
       <w:r>
         <w:rPr>
           <w:rFonts w:ascii="Courier New" w:hAnsi="Courier New" w:cs="Courier New"/>
           <w:sz w:val="16"/>
           <w:szCs w:val="16"/>
         </w:rPr>
-        <w:t>van this (this.mijnRekening)</w:t>
-      </w:r>
-    </w:p>
-    <w:p>
-      <w:pPr>
-        <w:ind w:firstLine="708"/>
+        <w:t>putfield</w:t>
+      </w:r>
+      <w:proofErr w:type="spellEnd"/>
+      <w:r>
         <w:rPr>
           <w:rFonts w:ascii="Courier New" w:hAnsi="Courier New" w:cs="Courier New"/>
           <w:sz w:val="16"/>
           <w:szCs w:val="16"/>
         </w:rPr>
-      </w:pPr>
+        <w:t xml:space="preserve"> #3 &lt;</w:t>
+      </w:r>
+      <w:proofErr w:type="spellStart"/>
       <w:r>
         <w:rPr>
           <w:rFonts w:ascii="Courier New" w:hAnsi="Courier New" w:cs="Courier New"/>
           <w:sz w:val="16"/>
           <w:szCs w:val="16"/>
         </w:rPr>
-        <w:t xml:space="preserve">5 return  </w:t>
-      </w:r>
+        <w:t>os_bytecodeopgave</w:t>
+      </w:r>
+      <w:proofErr w:type="spellEnd"/>
       <w:r>
         <w:rPr>
           <w:rFonts w:ascii="Courier New" w:hAnsi="Courier New" w:cs="Courier New"/>
           <w:sz w:val="16"/>
           <w:szCs w:val="16"/>
         </w:rPr>
-        <w:t xml:space="preserve"> </w:t>
-      </w:r>
+        <w:t>/Klant/</w:t>
+      </w:r>
+      <w:proofErr w:type="spellStart"/>
       <w:r>
         <w:rPr>
           <w:rFonts w:ascii="Courier New" w:hAnsi="Courier New" w:cs="Courier New"/>
           <w:sz w:val="16"/>
           <w:szCs w:val="16"/>
         </w:rPr>
-        <w:t xml:space="preserve"> </w:t>
-      </w:r>
+        <w:t>mijnRekening</w:t>
+      </w:r>
+      <w:proofErr w:type="spellEnd"/>
       <w:r>
         <w:rPr>
           <w:rFonts w:ascii="Courier New" w:hAnsi="Courier New" w:cs="Courier New"/>
           <w:sz w:val="16"/>
           <w:szCs w:val="16"/>
         </w:rPr>
-        <w:t>/</w:t>
-      </w:r>
+        <w:t xml:space="preserve"> </w:t>
+      </w:r>
+      <w:proofErr w:type="spellStart"/>
       <w:r>
         <w:rPr>
           <w:rFonts w:ascii="Courier New" w:hAnsi="Courier New" w:cs="Courier New"/>
           <w:sz w:val="16"/>
           <w:szCs w:val="16"/>
         </w:rPr>
+        <w:t>Los_bytecodeopgave</w:t>
+      </w:r>
+      <w:proofErr w:type="spellEnd"/>
+      <w:r>
+        <w:rPr>
+          <w:rFonts w:ascii="Courier New" w:hAnsi="Courier New" w:cs="Courier New"/>
+          <w:sz w:val="16"/>
+          <w:szCs w:val="16"/>
+        </w:rPr>
+        <w:t>/Rekening</w:t>
+      </w:r>
+      <w:proofErr w:type="gramStart"/>
+      <w:r>
+        <w:rPr>
+          <w:rFonts w:ascii="Courier New" w:hAnsi="Courier New" w:cs="Courier New"/>
+          <w:sz w:val="16"/>
+          <w:szCs w:val="16"/>
+        </w:rPr>
+        <w:t>;&gt;</w:t>
+      </w:r>
+      <w:proofErr w:type="gramEnd"/>
+    </w:p>
+    <w:p>
+      <w:pPr>
+        <w:ind w:firstLine="708"/>
+        <w:rPr>
+          <w:rFonts w:ascii="Courier New" w:hAnsi="Courier New" w:cs="Courier New"/>
+          <w:sz w:val="16"/>
+          <w:szCs w:val="16"/>
+        </w:rPr>
+      </w:pPr>
+      <w:r>
+        <w:rPr>
+          <w:rFonts w:ascii="Courier New" w:hAnsi="Courier New" w:cs="Courier New"/>
+          <w:sz w:val="16"/>
+          <w:szCs w:val="16"/>
+        </w:rPr>
+        <w:t xml:space="preserve">   </w:t>
+      </w:r>
+      <w:r>
+        <w:rPr>
+          <w:rFonts w:ascii="Courier New" w:hAnsi="Courier New" w:cs="Courier New"/>
+          <w:sz w:val="16"/>
+          <w:szCs w:val="16"/>
+        </w:rPr>
+        <w:t xml:space="preserve">         </w:t>
+      </w:r>
+      <w:r>
+        <w:rPr>
+          <w:rFonts w:ascii="Courier New" w:hAnsi="Courier New" w:cs="Courier New"/>
+          <w:sz w:val="16"/>
+          <w:szCs w:val="16"/>
+        </w:rPr>
+        <w:t xml:space="preserve">// </w:t>
+      </w:r>
+      <w:r>
+        <w:rPr>
+          <w:rFonts w:ascii="Courier New" w:hAnsi="Courier New" w:cs="Courier New"/>
+          <w:sz w:val="16"/>
+          <w:szCs w:val="16"/>
+        </w:rPr>
+        <w:t xml:space="preserve">ken 1e parameter toe aan </w:t>
+      </w:r>
+      <w:r>
+        <w:rPr>
+          <w:rFonts w:ascii="Courier New" w:hAnsi="Courier New" w:cs="Courier New"/>
+          <w:sz w:val="16"/>
+          <w:szCs w:val="16"/>
+        </w:rPr>
+        <w:t xml:space="preserve">veld </w:t>
+      </w:r>
+      <w:proofErr w:type="spellStart"/>
+      <w:r>
+        <w:rPr>
+          <w:rFonts w:ascii="Courier New" w:hAnsi="Courier New" w:cs="Courier New"/>
+          <w:sz w:val="16"/>
+          <w:szCs w:val="16"/>
+        </w:rPr>
+        <w:t>mijnRekening</w:t>
+      </w:r>
+      <w:proofErr w:type="spellEnd"/>
+      <w:r>
+        <w:rPr>
+          <w:rFonts w:ascii="Courier New" w:hAnsi="Courier New" w:cs="Courier New"/>
+          <w:sz w:val="16"/>
+          <w:szCs w:val="16"/>
+        </w:rPr>
+        <w:t xml:space="preserve"> </w:t>
+      </w:r>
+      <w:r>
+        <w:rPr>
+          <w:rFonts w:ascii="Courier New" w:hAnsi="Courier New" w:cs="Courier New"/>
+          <w:sz w:val="16"/>
+          <w:szCs w:val="16"/>
+        </w:rPr>
+        <w:t xml:space="preserve">van </w:t>
+      </w:r>
+      <w:proofErr w:type="spellStart"/>
+      <w:r>
+        <w:rPr>
+          <w:rFonts w:ascii="Courier New" w:hAnsi="Courier New" w:cs="Courier New"/>
+          <w:sz w:val="16"/>
+          <w:szCs w:val="16"/>
+        </w:rPr>
+        <w:t>this</w:t>
+      </w:r>
+      <w:proofErr w:type="spellEnd"/>
+      <w:r>
+        <w:rPr>
+          <w:rFonts w:ascii="Courier New" w:hAnsi="Courier New" w:cs="Courier New"/>
+          <w:sz w:val="16"/>
+          <w:szCs w:val="16"/>
+        </w:rPr>
+        <w:t xml:space="preserve"> (</w:t>
+      </w:r>
+      <w:proofErr w:type="spellStart"/>
+      <w:r>
+        <w:rPr>
+          <w:rFonts w:ascii="Courier New" w:hAnsi="Courier New" w:cs="Courier New"/>
+          <w:sz w:val="16"/>
+          <w:szCs w:val="16"/>
+        </w:rPr>
+        <w:t>this.</w:t>
+      </w:r>
+      <w:proofErr w:type="gramStart"/>
+      <w:r>
+        <w:rPr>
+          <w:rFonts w:ascii="Courier New" w:hAnsi="Courier New" w:cs="Courier New"/>
+          <w:sz w:val="16"/>
+          <w:szCs w:val="16"/>
+        </w:rPr>
+        <w:t>mijnRekening</w:t>
+      </w:r>
+      <w:proofErr w:type="spellEnd"/>
+      <w:proofErr w:type="gramEnd"/>
+      <w:r>
+        <w:rPr>
+          <w:rFonts w:ascii="Courier New" w:hAnsi="Courier New" w:cs="Courier New"/>
+          <w:sz w:val="16"/>
+          <w:szCs w:val="16"/>
+        </w:rPr>
+        <w:t>)</w:t>
+      </w:r>
+    </w:p>
+    <w:p>
+      <w:pPr>
+        <w:ind w:firstLine="708"/>
+        <w:rPr>
+          <w:rFonts w:ascii="Courier New" w:hAnsi="Courier New" w:cs="Courier New"/>
+          <w:sz w:val="16"/>
+          <w:szCs w:val="16"/>
+        </w:rPr>
+      </w:pPr>
+      <w:r>
+        <w:rPr>
+          <w:rFonts w:ascii="Courier New" w:hAnsi="Courier New" w:cs="Courier New"/>
+          <w:sz w:val="16"/>
+          <w:szCs w:val="16"/>
+        </w:rPr>
+        <w:t xml:space="preserve">5 </w:t>
+      </w:r>
+      <w:proofErr w:type="gramStart"/>
+      <w:r>
+        <w:rPr>
+          <w:rFonts w:ascii="Courier New" w:hAnsi="Courier New" w:cs="Courier New"/>
+          <w:sz w:val="16"/>
+          <w:szCs w:val="16"/>
+        </w:rPr>
+        <w:t xml:space="preserve">return  </w:t>
+      </w:r>
+      <w:r>
+        <w:rPr>
+          <w:rFonts w:ascii="Courier New" w:hAnsi="Courier New" w:cs="Courier New"/>
+          <w:sz w:val="16"/>
+          <w:szCs w:val="16"/>
+        </w:rPr>
+        <w:t xml:space="preserve"> </w:t>
+      </w:r>
+      <w:r>
+        <w:rPr>
+          <w:rFonts w:ascii="Courier New" w:hAnsi="Courier New" w:cs="Courier New"/>
+          <w:sz w:val="16"/>
+          <w:szCs w:val="16"/>
+        </w:rPr>
+        <w:t xml:space="preserve"> </w:t>
+      </w:r>
+      <w:proofErr w:type="gramEnd"/>
+      <w:r>
+        <w:rPr>
+          <w:rFonts w:ascii="Courier New" w:hAnsi="Courier New" w:cs="Courier New"/>
+          <w:sz w:val="16"/>
+          <w:szCs w:val="16"/>
+        </w:rPr>
+        <w:t>/</w:t>
+      </w:r>
+      <w:r>
+        <w:rPr>
+          <w:rFonts w:ascii="Courier New" w:hAnsi="Courier New" w:cs="Courier New"/>
+          <w:sz w:val="16"/>
+          <w:szCs w:val="16"/>
+        </w:rPr>
         <w:t>/ keer terug uit methode</w:t>
       </w:r>
     </w:p>
@@ -1107,7 +1821,21 @@
         <w:rPr>
           <w:rFonts w:cstheme="minorHAnsi"/>
         </w:rPr>
-        <w:t>Dus de java-code was:</w:t>
+        <w:t xml:space="preserve">Dus de </w:t>
+      </w:r>
+      <w:proofErr w:type="spellStart"/>
+      <w:r>
+        <w:rPr>
+          <w:rFonts w:cstheme="minorHAnsi"/>
+        </w:rPr>
+        <w:t>java</w:t>
+      </w:r>
+      <w:proofErr w:type="spellEnd"/>
+      <w:r>
+        <w:rPr>
+          <w:rFonts w:cstheme="minorHAnsi"/>
+        </w:rPr>
+        <w:t>-code was:</w:t>
       </w:r>
     </w:p>
     <w:p>
@@ -1117,23 +1845,47 @@
           <w:rFonts w:ascii="Courier New" w:hAnsi="Courier New" w:cs="Courier New"/>
         </w:rPr>
       </w:pPr>
-      <w:r>
-        <w:rPr>
-          <w:rFonts w:ascii="Courier New" w:hAnsi="Courier New" w:cs="Courier New"/>
-        </w:rPr>
-        <w:t xml:space="preserve">public </w:t>
-      </w:r>
-      <w:r>
-        <w:rPr>
-          <w:rFonts w:ascii="Courier New" w:hAnsi="Courier New" w:cs="Courier New"/>
-        </w:rPr>
-        <w:t xml:space="preserve">void </w:t>
-      </w:r>
-      <w:r>
-        <w:rPr>
-          <w:rFonts w:ascii="Courier New" w:hAnsi="Courier New" w:cs="Courier New"/>
-        </w:rPr>
-        <w:t>voegRekeningToe(Rekening rek) {</w:t>
+      <w:proofErr w:type="gramStart"/>
+      <w:r>
+        <w:rPr>
+          <w:rFonts w:ascii="Courier New" w:hAnsi="Courier New" w:cs="Courier New"/>
+        </w:rPr>
+        <w:t>public</w:t>
+      </w:r>
+      <w:proofErr w:type="gramEnd"/>
+      <w:r>
+        <w:rPr>
+          <w:rFonts w:ascii="Courier New" w:hAnsi="Courier New" w:cs="Courier New"/>
+        </w:rPr>
+        <w:t xml:space="preserve"> </w:t>
+      </w:r>
+      <w:proofErr w:type="spellStart"/>
+      <w:r>
+        <w:rPr>
+          <w:rFonts w:ascii="Courier New" w:hAnsi="Courier New" w:cs="Courier New"/>
+        </w:rPr>
+        <w:t>void</w:t>
+      </w:r>
+      <w:proofErr w:type="spellEnd"/>
+      <w:r>
+        <w:rPr>
+          <w:rFonts w:ascii="Courier New" w:hAnsi="Courier New" w:cs="Courier New"/>
+        </w:rPr>
+        <w:t xml:space="preserve"> </w:t>
+      </w:r>
+      <w:proofErr w:type="spellStart"/>
+      <w:r>
+        <w:rPr>
+          <w:rFonts w:ascii="Courier New" w:hAnsi="Courier New" w:cs="Courier New"/>
+        </w:rPr>
+        <w:t>voegRekeningToe</w:t>
+      </w:r>
+      <w:proofErr w:type="spellEnd"/>
+      <w:r>
+        <w:rPr>
+          <w:rFonts w:ascii="Courier New" w:hAnsi="Courier New" w:cs="Courier New"/>
+        </w:rPr>
+        <w:t>(Rekening rek) {</w:t>
       </w:r>
     </w:p>
     <w:p>
@@ -1147,7 +1899,29 @@
         <w:rPr>
           <w:rFonts w:ascii="Courier New" w:hAnsi="Courier New" w:cs="Courier New"/>
         </w:rPr>
-        <w:t xml:space="preserve">  this.rekening = rek;</w:t>
+        <w:t xml:space="preserve">  </w:t>
+      </w:r>
+      <w:proofErr w:type="spellStart"/>
+      <w:r>
+        <w:rPr>
+          <w:rFonts w:ascii="Courier New" w:hAnsi="Courier New" w:cs="Courier New"/>
+        </w:rPr>
+        <w:t>this.</w:t>
+      </w:r>
+      <w:proofErr w:type="gramStart"/>
+      <w:r>
+        <w:rPr>
+          <w:rFonts w:ascii="Courier New" w:hAnsi="Courier New" w:cs="Courier New"/>
+        </w:rPr>
+        <w:t>rekening</w:t>
+      </w:r>
+      <w:proofErr w:type="spellEnd"/>
+      <w:proofErr w:type="gramEnd"/>
+      <w:r>
+        <w:rPr>
+          <w:rFonts w:ascii="Courier New" w:hAnsi="Courier New" w:cs="Courier New"/>
+        </w:rPr>
+        <w:t xml:space="preserve"> = rek;</w:t>
       </w:r>
     </w:p>
     <w:p>
@@ -1207,9 +1981,22 @@
           <w:right w:val="single" w:sz="4" w:space="4" w:color="auto"/>
         </w:pBdr>
       </w:pPr>
+      <w:proofErr w:type="gramStart"/>
       <w:r>
         <w:lastRenderedPageBreak/>
-        <w:t>methode mijnSaldo:</w:t>
+        <w:t>methode</w:t>
+      </w:r>
+      <w:proofErr w:type="gramEnd"/>
+      <w:r>
+        <w:t xml:space="preserve"> </w:t>
+      </w:r>
+      <w:proofErr w:type="spellStart"/>
+      <w:r>
+        <w:t>mijnSaldo</w:t>
+      </w:r>
+      <w:proofErr w:type="spellEnd"/>
+      <w:r>
+        <w:t>:</w:t>
       </w:r>
     </w:p>
     <w:p>
@@ -1220,9 +2007,51 @@
           <w:bottom w:val="single" w:sz="4" w:space="1" w:color="auto"/>
           <w:right w:val="single" w:sz="4" w:space="4" w:color="auto"/>
         </w:pBdr>
-      </w:pPr>
-      <w:r>
-        <w:t>public int mijnSaldo(){</w:t>
+        <w:rPr>
+          <w:lang w:val="en-GB"/>
+        </w:rPr>
+      </w:pPr>
+      <w:proofErr w:type="gramStart"/>
+      <w:r>
+        <w:rPr>
+          <w:lang w:val="en-GB"/>
+        </w:rPr>
+        <w:t>public</w:t>
+      </w:r>
+      <w:proofErr w:type="gramEnd"/>
+      <w:r>
+        <w:rPr>
+          <w:lang w:val="en-GB"/>
+        </w:rPr>
+        <w:t xml:space="preserve"> </w:t>
+      </w:r>
+      <w:proofErr w:type="spellStart"/>
+      <w:r>
+        <w:rPr>
+          <w:lang w:val="en-GB"/>
+        </w:rPr>
+        <w:t>int</w:t>
+      </w:r>
+      <w:proofErr w:type="spellEnd"/>
+      <w:r>
+        <w:rPr>
+          <w:lang w:val="en-GB"/>
+        </w:rPr>
+        <w:t xml:space="preserve"> </w:t>
+      </w:r>
+      <w:proofErr w:type="spellStart"/>
+      <w:r>
+        <w:rPr>
+          <w:lang w:val="en-GB"/>
+        </w:rPr>
+        <w:t>mijnSaldo</w:t>
+      </w:r>
+      <w:proofErr w:type="spellEnd"/>
+      <w:r>
+        <w:rPr>
+          <w:lang w:val="en-GB"/>
+        </w:rPr>
+        <w:t>(){</w:t>
       </w:r>
     </w:p>
     <w:p>
@@ -1233,10 +2062,43 @@
           <w:bottom w:val="single" w:sz="4" w:space="1" w:color="auto"/>
           <w:right w:val="single" w:sz="4" w:space="4" w:color="auto"/>
         </w:pBdr>
-      </w:pPr>
-      <w:r>
+        <w:rPr>
+          <w:lang w:val="en-GB"/>
+        </w:rPr>
+      </w:pPr>
+      <w:r>
+        <w:rPr>
+          <w:lang w:val="en-GB"/>
+        </w:rPr>
         <w:tab/>
-        <w:t>return this.mijnRekening.getSaldo();</w:t>
+      </w:r>
+      <w:proofErr w:type="gramStart"/>
+      <w:r>
+        <w:rPr>
+          <w:lang w:val="en-GB"/>
+        </w:rPr>
+        <w:t>return</w:t>
+      </w:r>
+      <w:proofErr w:type="gramEnd"/>
+      <w:r>
+        <w:rPr>
+          <w:lang w:val="en-GB"/>
+        </w:rPr>
+        <w:t xml:space="preserve"> </w:t>
+      </w:r>
+      <w:proofErr w:type="spellStart"/>
+      <w:r>
+        <w:rPr>
+          <w:lang w:val="en-GB"/>
+        </w:rPr>
+        <w:t>this.mijnRekening.getSaldo</w:t>
+      </w:r>
+      <w:proofErr w:type="spellEnd"/>
+      <w:r>
+        <w:rPr>
+          <w:lang w:val="en-GB"/>
+        </w:rPr>
+        <w:t>();</w:t>
       </w:r>
     </w:p>
     <w:p>
@@ -1271,11 +2133,24 @@
           <w:right w:val="single" w:sz="4" w:space="4" w:color="auto"/>
         </w:pBdr>
       </w:pPr>
-      <w:r>
-        <w:t xml:space="preserve">methode </w:t>
-      </w:r>
-      <w:r>
-        <w:t xml:space="preserve"> getRekening:</w:t>
+      <w:proofErr w:type="gramStart"/>
+      <w:r>
+        <w:t>methode</w:t>
+      </w:r>
+      <w:proofErr w:type="gramEnd"/>
+      <w:r>
+        <w:t xml:space="preserve"> </w:t>
+      </w:r>
+      <w:r>
+        <w:t xml:space="preserve"> </w:t>
+      </w:r>
+      <w:proofErr w:type="spellStart"/>
+      <w:r>
+        <w:t>getRekening</w:t>
+      </w:r>
+      <w:proofErr w:type="spellEnd"/>
+      <w:r>
+        <w:t>:</w:t>
       </w:r>
     </w:p>
     <w:p>
@@ -1287,8 +2162,21 @@
           <w:right w:val="single" w:sz="4" w:space="4" w:color="auto"/>
         </w:pBdr>
       </w:pPr>
-      <w:r>
-        <w:t>public Rekening getRekening(){</w:t>
+      <w:proofErr w:type="gramStart"/>
+      <w:r>
+        <w:t>public</w:t>
+      </w:r>
+      <w:proofErr w:type="gramEnd"/>
+      <w:r>
+        <w:t xml:space="preserve"> Rekening </w:t>
+      </w:r>
+      <w:proofErr w:type="spellStart"/>
+      <w:r>
+        <w:t>getRekening</w:t>
+      </w:r>
+      <w:proofErr w:type="spellEnd"/>
+      <w:r>
+        <w:t>(){</w:t>
       </w:r>
     </w:p>
     <w:p>
@@ -1300,12 +2188,6 @@
           <w:right w:val="single" w:sz="4" w:space="4" w:color="auto"/>
         </w:pBdr>
       </w:pPr>
-      <w:r>
-        <w:tab/>
-      </w:r>
-      <w:r>
-        <w:t>Rekening r = this.mijnRekening;</w:t>
-      </w:r>
     </w:p>
     <w:p>
       <w:pPr>
@@ -1318,7 +2200,31 @@
       </w:pPr>
       <w:r>
         <w:tab/>
-        <w:t>r.changeSaldo(This.mijnRekening.getSaldo());</w:t>
+      </w:r>
+      <w:r>
+        <w:t xml:space="preserve">Rekening r = </w:t>
+      </w:r>
+      <w:r>
+        <w:t>new Rekening(</w:t>
+      </w:r>
+      <w:proofErr w:type="spellStart"/>
+      <w:r>
+        <w:t>this.</w:t>
+      </w:r>
+      <w:proofErr w:type="gramStart"/>
+      <w:r>
+        <w:t>mijnRekening</w:t>
+      </w:r>
+      <w:proofErr w:type="gramEnd"/>
+      <w:r>
+        <w:t>.getnummer</w:t>
+      </w:r>
+      <w:proofErr w:type="spellEnd"/>
+      <w:r>
+        <w:t>())</w:t>
+      </w:r>
+      <w:r>
+        <w:t>;</w:t>
       </w:r>
     </w:p>
     <w:p>
@@ -1329,9 +2235,42 @@
           <w:bottom w:val="single" w:sz="4" w:space="1" w:color="auto"/>
           <w:right w:val="single" w:sz="4" w:space="4" w:color="auto"/>
         </w:pBdr>
-      </w:pPr>
-      <w:r>
-        <w:t>return r;</w:t>
+        <w:rPr>
+          <w:lang w:val="en-GB"/>
+        </w:rPr>
+      </w:pPr>
+      <w:r>
+        <w:tab/>
+      </w:r>
+      <w:proofErr w:type="spellStart"/>
+      <w:proofErr w:type="gramStart"/>
+      <w:r>
+        <w:rPr>
+          <w:lang w:val="en-GB"/>
+        </w:rPr>
+        <w:t>r.changeSaldo</w:t>
+      </w:r>
+      <w:proofErr w:type="spellEnd"/>
+      <w:r>
+        <w:rPr>
+          <w:lang w:val="en-GB"/>
+        </w:rPr>
+        <w:t>(</w:t>
+      </w:r>
+      <w:proofErr w:type="spellStart"/>
+      <w:proofErr w:type="gramEnd"/>
+      <w:r>
+        <w:rPr>
+          <w:lang w:val="en-GB"/>
+        </w:rPr>
+        <w:t>This.mijnRekening.getSaldo</w:t>
+      </w:r>
+      <w:proofErr w:type="spellEnd"/>
+      <w:r>
+        <w:rPr>
+          <w:lang w:val="en-GB"/>
+        </w:rPr>
+        <w:t>());</w:t>
       </w:r>
     </w:p>
     <w:p>
@@ -1342,9 +2281,23 @@
           <w:bottom w:val="single" w:sz="4" w:space="1" w:color="auto"/>
           <w:right w:val="single" w:sz="4" w:space="4" w:color="auto"/>
         </w:pBdr>
-      </w:pPr>
-      <w:r>
-        <w:t>}</w:t>
+        <w:rPr>
+          <w:lang w:val="en-GB"/>
+        </w:rPr>
+      </w:pPr>
+      <w:proofErr w:type="gramStart"/>
+      <w:r>
+        <w:rPr>
+          <w:lang w:val="en-GB"/>
+        </w:rPr>
+        <w:t>return</w:t>
+      </w:r>
+      <w:proofErr w:type="gramEnd"/>
+      <w:r>
+        <w:rPr>
+          <w:lang w:val="en-GB"/>
+        </w:rPr>
+        <w:t xml:space="preserve"> r;</w:t>
       </w:r>
     </w:p>
     <w:p>
@@ -1357,7 +2310,7 @@
         </w:pBdr>
       </w:pPr>
       <w:r>
-        <w:tab/>
+        <w:t>}</w:t>
       </w:r>
     </w:p>
     <w:p>
@@ -1370,7 +2323,7 @@
         </w:pBdr>
       </w:pPr>
       <w:r>
-        <w:t>Methode verlaagSaldo:</w:t>
+        <w:tab/>
       </w:r>
     </w:p>
     <w:p>
@@ -1383,7 +2336,15 @@
         </w:pBdr>
       </w:pPr>
       <w:r>
-        <w:t>Public void verlaagSaldo(bedrag b){</w:t>
+        <w:t xml:space="preserve">Methode </w:t>
+      </w:r>
+      <w:proofErr w:type="spellStart"/>
+      <w:r>
+        <w:t>verlaagSaldo</w:t>
+      </w:r>
+      <w:proofErr w:type="spellEnd"/>
+      <w:r>
+        <w:t>:</w:t>
       </w:r>
     </w:p>
     <w:p>
@@ -1395,10 +2356,27 @@
           <w:right w:val="single" w:sz="4" w:space="4" w:color="auto"/>
         </w:pBdr>
       </w:pPr>
-      <w:r>
-        <w:tab/>
-        <w:t>Int b = b;</w:t>
-      </w:r>
+      <w:proofErr w:type="gramStart"/>
+      <w:r>
+        <w:t xml:space="preserve">Public </w:t>
+      </w:r>
+      <w:proofErr w:type="spellStart"/>
+      <w:r>
+        <w:t>void</w:t>
+      </w:r>
+      <w:proofErr w:type="spellEnd"/>
+      <w:r>
+        <w:t xml:space="preserve"> </w:t>
+      </w:r>
+      <w:proofErr w:type="spellStart"/>
+      <w:r>
+        <w:t>verlaagSaldo</w:t>
+      </w:r>
+      <w:proofErr w:type="spellEnd"/>
+      <w:r>
+        <w:t>(bedrag b){</w:t>
+      </w:r>
+      <w:proofErr w:type="gramEnd"/>
     </w:p>
     <w:p>
       <w:pPr>
@@ -1411,7 +2389,7 @@
       </w:pPr>
       <w:r>
         <w:tab/>
-        <w:t>This.mijnRekening.changeSaldo(b);</w:t>
+        <w:t>Int b = b;</w:t>
       </w:r>
     </w:p>
     <w:p>
@@ -1424,6 +2402,51 @@
         </w:pBdr>
       </w:pPr>
       <w:r>
+        <w:tab/>
+        <w:t>B= - Math.Abs(b);</w:t>
+      </w:r>
+      <w:bookmarkStart w:id="0" w:name="_GoBack"/>
+      <w:bookmarkEnd w:id="0"/>
+    </w:p>
+    <w:p>
+      <w:pPr>
+        <w:pBdr>
+          <w:top w:val="single" w:sz="4" w:space="1" w:color="auto"/>
+          <w:left w:val="single" w:sz="4" w:space="4" w:color="auto"/>
+          <w:bottom w:val="single" w:sz="4" w:space="1" w:color="auto"/>
+          <w:right w:val="single" w:sz="4" w:space="4" w:color="auto"/>
+        </w:pBdr>
+      </w:pPr>
+      <w:r>
+        <w:tab/>
+      </w:r>
+      <w:proofErr w:type="spellStart"/>
+      <w:r>
+        <w:t>This.</w:t>
+      </w:r>
+      <w:proofErr w:type="gramStart"/>
+      <w:r>
+        <w:t>mijnRekening</w:t>
+      </w:r>
+      <w:proofErr w:type="gramEnd"/>
+      <w:r>
+        <w:t>.changeSaldo</w:t>
+      </w:r>
+      <w:proofErr w:type="spellEnd"/>
+      <w:r>
+        <w:t>(b);</w:t>
+      </w:r>
+    </w:p>
+    <w:p>
+      <w:pPr>
+        <w:pBdr>
+          <w:top w:val="single" w:sz="4" w:space="1" w:color="auto"/>
+          <w:left w:val="single" w:sz="4" w:space="4" w:color="auto"/>
+          <w:bottom w:val="single" w:sz="4" w:space="1" w:color="auto"/>
+          <w:right w:val="single" w:sz="4" w:space="4" w:color="auto"/>
+        </w:pBdr>
+      </w:pPr>
+      <w:r>
         <w:t>}</w:t>
       </w:r>
     </w:p>
@@ -1492,7 +2515,91 @@
         <w:rPr>
           <w:b/>
         </w:rPr>
-        <w:t>In de methode bonusRekening in Rekening.class kan “bipush 10” verandert worden in “bipush 100”</w:t>
+        <w:t xml:space="preserve">In de methode </w:t>
+      </w:r>
+      <w:proofErr w:type="spellStart"/>
+      <w:r>
+        <w:rPr>
+          <w:b/>
+        </w:rPr>
+        <w:t>bonusRekening</w:t>
+      </w:r>
+      <w:proofErr w:type="spellEnd"/>
+      <w:r>
+        <w:rPr>
+          <w:b/>
+        </w:rPr>
+        <w:t xml:space="preserve"> in </w:t>
+      </w:r>
+      <w:proofErr w:type="spellStart"/>
+      <w:r>
+        <w:rPr>
+          <w:b/>
+        </w:rPr>
+        <w:t>Rekening.</w:t>
+      </w:r>
+      <w:proofErr w:type="gramStart"/>
+      <w:r>
+        <w:rPr>
+          <w:b/>
+        </w:rPr>
+        <w:t>class</w:t>
+      </w:r>
+      <w:proofErr w:type="spellEnd"/>
+      <w:proofErr w:type="gramEnd"/>
+      <w:r>
+        <w:rPr>
+          <w:b/>
+        </w:rPr>
+        <w:t xml:space="preserve"> kan “</w:t>
+      </w:r>
+      <w:proofErr w:type="spellStart"/>
+      <w:r>
+        <w:rPr>
+          <w:b/>
+        </w:rPr>
+        <w:t>bipush</w:t>
+      </w:r>
+      <w:proofErr w:type="spellEnd"/>
+      <w:r>
+        <w:rPr>
+          <w:b/>
+        </w:rPr>
+        <w:t xml:space="preserve"> 10” verandert worden in “</w:t>
+      </w:r>
+      <w:proofErr w:type="spellStart"/>
+      <w:r>
+        <w:rPr>
+          <w:b/>
+        </w:rPr>
+        <w:t>bipush</w:t>
+      </w:r>
+      <w:proofErr w:type="spellEnd"/>
+      <w:r>
+        <w:rPr>
+          <w:b/>
+        </w:rPr>
+        <w:t xml:space="preserve"> 100”</w:t>
+      </w:r>
+      <w:r>
+        <w:rPr>
+          <w:b/>
+        </w:rPr>
+        <w:t xml:space="preserve"> of “</w:t>
+      </w:r>
+      <w:proofErr w:type="spellStart"/>
+      <w:r>
+        <w:rPr>
+          <w:b/>
+        </w:rPr>
+        <w:t>sipush</w:t>
+      </w:r>
+      <w:proofErr w:type="spellEnd"/>
+      <w:r>
+        <w:rPr>
+          <w:b/>
+        </w:rPr>
+        <w:t xml:space="preserve"> 1000”</w:t>
       </w:r>
     </w:p>
     <w:p/>
@@ -1517,12 +2624,14 @@
       <w:r>
         <w:t xml:space="preserve">In deze opdracht gaan we ervoor zorgen, dat klanten onbeperkt kunnen opnemen van hun rekening, zonder dat hun saldo verandert. Pas hiertoe methode </w:t>
       </w:r>
+      <w:proofErr w:type="spellStart"/>
       <w:r>
         <w:rPr>
           <w:rFonts w:ascii="Courier New" w:hAnsi="Courier New" w:cs="Courier New"/>
         </w:rPr>
         <w:t>verlaagSaldo</w:t>
       </w:r>
+      <w:proofErr w:type="spellEnd"/>
       <w:r>
         <w:t xml:space="preserve"> van de </w:t>
       </w:r>
@@ -1536,7 +2645,15 @@
         <w:t xml:space="preserve"> klasse aan</w:t>
       </w:r>
       <w:r>
-        <w:t>. Toon aan dat je applicatie werkt door hem te runnen.</w:t>
+        <w:t xml:space="preserve">. Toon aan dat je applicatie werkt door hem te </w:t>
+      </w:r>
+      <w:proofErr w:type="gramStart"/>
+      <w:r>
+        <w:t>runnen</w:t>
+      </w:r>
+      <w:proofErr w:type="gramEnd"/>
+      <w:r>
+        <w:t>.</w:t>
       </w:r>
     </w:p>
     <w:p/>
@@ -1550,7 +2667,77 @@
         <w:rPr>
           <w:b/>
         </w:rPr>
-        <w:t>Door de line “invokevirtual os_bytecodeopgave/Rekening/changeSaldo(I)V weg te halen in verlaagSaldo verandert er niets aan het bedrag van de rekening.”</w:t>
+        <w:t xml:space="preserve">Door </w:t>
+      </w:r>
+      <w:proofErr w:type="gramStart"/>
+      <w:r>
+        <w:rPr>
+          <w:b/>
+        </w:rPr>
+        <w:t>de</w:t>
+      </w:r>
+      <w:proofErr w:type="gramEnd"/>
+      <w:r>
+        <w:rPr>
+          <w:b/>
+        </w:rPr>
+        <w:t xml:space="preserve"> line “</w:t>
+      </w:r>
+      <w:proofErr w:type="spellStart"/>
+      <w:r>
+        <w:rPr>
+          <w:b/>
+        </w:rPr>
+        <w:t>invokevirtual</w:t>
+      </w:r>
+      <w:proofErr w:type="spellEnd"/>
+      <w:r>
+        <w:rPr>
+          <w:b/>
+        </w:rPr>
+        <w:t xml:space="preserve"> </w:t>
+      </w:r>
+      <w:proofErr w:type="spellStart"/>
+      <w:r>
+        <w:rPr>
+          <w:b/>
+        </w:rPr>
+        <w:t>os_bytecodeopgave</w:t>
+      </w:r>
+      <w:proofErr w:type="spellEnd"/>
+      <w:r>
+        <w:rPr>
+          <w:b/>
+        </w:rPr>
+        <w:t>/Rekening/</w:t>
+      </w:r>
+      <w:proofErr w:type="spellStart"/>
+      <w:r>
+        <w:rPr>
+          <w:b/>
+        </w:rPr>
+        <w:t>changeSaldo</w:t>
+      </w:r>
+      <w:proofErr w:type="spellEnd"/>
+      <w:r>
+        <w:rPr>
+          <w:b/>
+        </w:rPr>
+        <w:t xml:space="preserve">(I)V weg te halen in </w:t>
+      </w:r>
+      <w:proofErr w:type="spellStart"/>
+      <w:r>
+        <w:rPr>
+          <w:b/>
+        </w:rPr>
+        <w:t>verlaagSaldo</w:t>
+      </w:r>
+      <w:proofErr w:type="spellEnd"/>
+      <w:r>
+        <w:rPr>
+          <w:b/>
+        </w:rPr>
+        <w:t xml:space="preserve"> verandert er niets aan het bedrag van de rekening.”</w:t>
       </w:r>
     </w:p>
     <w:p/>
@@ -1598,12 +2785,14 @@
       <w:r>
         <w:t xml:space="preserve">Breng weer een verandering aan in </w:t>
       </w:r>
+      <w:proofErr w:type="spellStart"/>
       <w:r>
         <w:rPr>
           <w:rFonts w:ascii="Courier New" w:hAnsi="Courier New" w:cs="Courier New"/>
         </w:rPr>
         <w:t>verlaagSaldo</w:t>
       </w:r>
+      <w:proofErr w:type="spellEnd"/>
       <w:r>
         <w:t xml:space="preserve"> van </w:t>
       </w:r>
@@ -1619,13 +2808,29 @@
     </w:p>
     <w:p>
       <w:r>
-        <w:t>Gebruik hiervoor een opcode die vergelijkt met e</w:t>
+        <w:t xml:space="preserve">Gebruik hiervoor een </w:t>
+      </w:r>
+      <w:proofErr w:type="spellStart"/>
+      <w:r>
+        <w:t>opcode</w:t>
+      </w:r>
+      <w:proofErr w:type="spellEnd"/>
+      <w:r>
+        <w:t xml:space="preserve"> die vergelijkt met e</w:t>
       </w:r>
       <w:r>
         <w:t>en constante integer waarde (4)</w:t>
       </w:r>
       <w:r>
-        <w:t>. Deze integer waarde moet eerst op de stack gepusht worden.</w:t>
+        <w:t xml:space="preserve">. Deze </w:t>
+      </w:r>
+      <w:proofErr w:type="gramStart"/>
+      <w:r>
+        <w:t>integer</w:t>
+      </w:r>
+      <w:proofErr w:type="gramEnd"/>
+      <w:r>
+        <w:t xml:space="preserve"> waarde moet eerst op de stack gepusht worden.</w:t>
       </w:r>
     </w:p>
     <w:p/>
@@ -1635,37 +2840,78 @@
           <w:b/>
         </w:rPr>
       </w:pPr>
+      <w:proofErr w:type="gramStart"/>
       <w:r>
         <w:rPr>
           <w:b/>
         </w:rPr>
         <w:t>aload_0</w:t>
       </w:r>
-    </w:p>
-    <w:p>
-      <w:pPr>
-        <w:rPr>
-          <w:b/>
-        </w:rPr>
-      </w:pPr>
-      <w:r>
-        <w:rPr>
-          <w:b/>
-        </w:rPr>
-        <w:t>getfield os_bytecodeopgave/Klant/mijnRekening Los_bytecodeopgave/Rekening;</w:t>
-      </w:r>
-    </w:p>
-    <w:p>
-      <w:pPr>
-        <w:rPr>
-          <w:b/>
-        </w:rPr>
-      </w:pPr>
-      <w:r>
-        <w:rPr>
-          <w:b/>
-        </w:rPr>
-        <w:t>invokevirtual os_bytecodeopgave/Klant/mijnRekening/getNummer()V</w:t>
+      <w:proofErr w:type="gramEnd"/>
+    </w:p>
+    <w:p>
+      <w:pPr>
+        <w:rPr>
+          <w:b/>
+        </w:rPr>
+      </w:pPr>
+      <w:proofErr w:type="spellStart"/>
+      <w:proofErr w:type="gramStart"/>
+      <w:r>
+        <w:rPr>
+          <w:b/>
+        </w:rPr>
+        <w:t>getfield</w:t>
+      </w:r>
+      <w:proofErr w:type="spellEnd"/>
+      <w:proofErr w:type="gramEnd"/>
+      <w:r>
+        <w:rPr>
+          <w:b/>
+        </w:rPr>
+        <w:t xml:space="preserve"> </w:t>
+      </w:r>
+      <w:proofErr w:type="spellStart"/>
+      <w:r>
+        <w:rPr>
+          <w:b/>
+        </w:rPr>
+        <w:t>os_bytecodeopgave</w:t>
+      </w:r>
+      <w:proofErr w:type="spellEnd"/>
+      <w:r>
+        <w:rPr>
+          <w:b/>
+        </w:rPr>
+        <w:t>/Klant/</w:t>
+      </w:r>
+      <w:proofErr w:type="spellStart"/>
+      <w:r>
+        <w:rPr>
+          <w:b/>
+        </w:rPr>
+        <w:t>mijnRekening</w:t>
+      </w:r>
+      <w:proofErr w:type="spellEnd"/>
+      <w:r>
+        <w:rPr>
+          <w:b/>
+        </w:rPr>
+        <w:t xml:space="preserve"> </w:t>
+      </w:r>
+      <w:proofErr w:type="spellStart"/>
+      <w:r>
+        <w:rPr>
+          <w:b/>
+        </w:rPr>
+        <w:t>Los_bytecodeopgave</w:t>
+      </w:r>
+      <w:proofErr w:type="spellEnd"/>
+      <w:r>
+        <w:rPr>
+          <w:b/>
+        </w:rPr>
+        <w:t>/Rekening;</w:t>
       </w:r>
     </w:p>
     <w:p>
@@ -1675,41 +2921,231 @@
           <w:lang w:val="en-GB"/>
         </w:rPr>
       </w:pPr>
+      <w:proofErr w:type="spellStart"/>
+      <w:proofErr w:type="gramStart"/>
       <w:r>
         <w:rPr>
           <w:b/>
           <w:lang w:val="en-GB"/>
         </w:rPr>
-        <w:t>bipush 4</w:t>
-      </w:r>
-    </w:p>
-    <w:p>
-      <w:pPr>
+        <w:t>invokevirtual</w:t>
+      </w:r>
+      <w:proofErr w:type="spellEnd"/>
+      <w:proofErr w:type="gramEnd"/>
+      <w:r>
         <w:rPr>
           <w:b/>
           <w:lang w:val="en-GB"/>
         </w:rPr>
-      </w:pPr>
+        <w:t xml:space="preserve"> </w:t>
+      </w:r>
+      <w:proofErr w:type="spellStart"/>
       <w:r>
         <w:rPr>
           <w:b/>
           <w:lang w:val="en-GB"/>
         </w:rPr>
-        <w:t>if_icmpeq 10</w:t>
-      </w:r>
-    </w:p>
-    <w:p>
-      <w:pPr>
+        <w:t>os_bytecodeopgave</w:t>
+      </w:r>
+      <w:proofErr w:type="spellEnd"/>
+      <w:r>
         <w:rPr>
           <w:b/>
           <w:lang w:val="en-GB"/>
         </w:rPr>
-      </w:pPr>
+        <w:t>/</w:t>
+      </w:r>
+      <w:proofErr w:type="spellStart"/>
       <w:r>
         <w:rPr>
           <w:b/>
           <w:lang w:val="en-GB"/>
         </w:rPr>
+        <w:t>Klant</w:t>
+      </w:r>
+      <w:proofErr w:type="spellEnd"/>
+      <w:r>
+        <w:rPr>
+          <w:b/>
+          <w:lang w:val="en-GB"/>
+        </w:rPr>
+        <w:t>/</w:t>
+      </w:r>
+      <w:proofErr w:type="spellStart"/>
+      <w:r>
+        <w:rPr>
+          <w:b/>
+          <w:lang w:val="en-GB"/>
+        </w:rPr>
+        <w:t>mijnRekening</w:t>
+      </w:r>
+      <w:proofErr w:type="spellEnd"/>
+      <w:r>
+        <w:rPr>
+          <w:b/>
+          <w:lang w:val="en-GB"/>
+        </w:rPr>
+        <w:t>/</w:t>
+      </w:r>
+      <w:proofErr w:type="spellStart"/>
+      <w:r>
+        <w:rPr>
+          <w:b/>
+          <w:lang w:val="en-GB"/>
+        </w:rPr>
+        <w:t>getNummer</w:t>
+      </w:r>
+      <w:proofErr w:type="spellEnd"/>
+      <w:r>
+        <w:rPr>
+          <w:b/>
+          <w:lang w:val="en-GB"/>
+        </w:rPr>
+        <w:t>()I</w:t>
+      </w:r>
+    </w:p>
+    <w:p>
+      <w:pPr>
+        <w:rPr>
+          <w:b/>
+          <w:lang w:val="en-GB"/>
+        </w:rPr>
+      </w:pPr>
+      <w:proofErr w:type="spellStart"/>
+      <w:proofErr w:type="gramStart"/>
+      <w:r>
+        <w:rPr>
+          <w:b/>
+          <w:lang w:val="en-GB"/>
+        </w:rPr>
+        <w:t>bipush</w:t>
+      </w:r>
+      <w:proofErr w:type="spellEnd"/>
+      <w:proofErr w:type="gramEnd"/>
+      <w:r>
+        <w:rPr>
+          <w:b/>
+          <w:lang w:val="en-GB"/>
+        </w:rPr>
+        <w:t xml:space="preserve"> 4</w:t>
+      </w:r>
+    </w:p>
+    <w:p>
+      <w:pPr>
+        <w:rPr>
+          <w:b/>
+          <w:lang w:val="en-GB"/>
+        </w:rPr>
+      </w:pPr>
+      <w:proofErr w:type="spellStart"/>
+      <w:r>
+        <w:rPr>
+          <w:b/>
+          <w:lang w:val="en-GB"/>
+        </w:rPr>
+        <w:t>if_icmpeq</w:t>
+      </w:r>
+      <w:proofErr w:type="spellEnd"/>
+      <w:r>
+        <w:rPr>
+          <w:b/>
+          <w:lang w:val="en-GB"/>
+        </w:rPr>
+        <w:t xml:space="preserve"> 12</w:t>
+      </w:r>
+    </w:p>
+    <w:p>
+      <w:pPr>
+        <w:rPr>
+          <w:b/>
+        </w:rPr>
+      </w:pPr>
+      <w:proofErr w:type="gramStart"/>
+      <w:r>
+        <w:rPr>
+          <w:b/>
+        </w:rPr>
+        <w:t>aload_0</w:t>
+      </w:r>
+      <w:proofErr w:type="gramEnd"/>
+    </w:p>
+    <w:p>
+      <w:pPr>
+        <w:rPr>
+          <w:b/>
+        </w:rPr>
+      </w:pPr>
+      <w:proofErr w:type="spellStart"/>
+      <w:proofErr w:type="gramStart"/>
+      <w:r>
+        <w:rPr>
+          <w:b/>
+        </w:rPr>
+        <w:t>getfield</w:t>
+      </w:r>
+      <w:proofErr w:type="spellEnd"/>
+      <w:proofErr w:type="gramEnd"/>
+      <w:r>
+        <w:rPr>
+          <w:b/>
+        </w:rPr>
+        <w:t xml:space="preserve"> </w:t>
+      </w:r>
+      <w:proofErr w:type="spellStart"/>
+      <w:r>
+        <w:rPr>
+          <w:b/>
+        </w:rPr>
+        <w:t>os_bytecodeopgave</w:t>
+      </w:r>
+      <w:proofErr w:type="spellEnd"/>
+      <w:r>
+        <w:rPr>
+          <w:b/>
+        </w:rPr>
+        <w:t>/Klant/</w:t>
+      </w:r>
+      <w:proofErr w:type="spellStart"/>
+      <w:r>
+        <w:rPr>
+          <w:b/>
+        </w:rPr>
+        <w:t>mijnRekening</w:t>
+      </w:r>
+      <w:proofErr w:type="spellEnd"/>
+      <w:r>
+        <w:rPr>
+          <w:b/>
+        </w:rPr>
+        <w:t xml:space="preserve"> </w:t>
+      </w:r>
+      <w:proofErr w:type="spellStart"/>
+      <w:r>
+        <w:rPr>
+          <w:b/>
+        </w:rPr>
+        <w:t>Los_bytecodeopgave</w:t>
+      </w:r>
+      <w:proofErr w:type="spellEnd"/>
+      <w:r>
+        <w:rPr>
+          <w:b/>
+        </w:rPr>
+        <w:t>/Rekening;</w:t>
+      </w:r>
+    </w:p>
+    <w:p>
+      <w:pPr>
+        <w:rPr>
+          <w:b/>
+          <w:lang w:val="en-GB"/>
+        </w:rPr>
+      </w:pPr>
+      <w:r>
+        <w:rPr>
+          <w:b/>
+          <w:lang w:val="en-GB"/>
+        </w:rPr>
         <w:t>iload_1</w:t>
       </w:r>
     </w:p>
@@ -1720,28 +3156,59 @@
           <w:lang w:val="en-GB"/>
         </w:rPr>
       </w:pPr>
+      <w:proofErr w:type="spellStart"/>
+      <w:proofErr w:type="gramStart"/>
       <w:r>
         <w:rPr>
           <w:b/>
           <w:lang w:val="en-GB"/>
         </w:rPr>
-        <w:t>invokestatic java/lang/Math/abs(I)I</w:t>
-      </w:r>
-    </w:p>
-    <w:p>
-      <w:pPr>
+        <w:t>invokestatic</w:t>
+      </w:r>
+      <w:proofErr w:type="spellEnd"/>
+      <w:proofErr w:type="gramEnd"/>
+      <w:r>
         <w:rPr>
           <w:b/>
           <w:lang w:val="en-GB"/>
         </w:rPr>
-      </w:pPr>
+        <w:t xml:space="preserve"> java/</w:t>
+      </w:r>
+      <w:proofErr w:type="spellStart"/>
       <w:r>
         <w:rPr>
           <w:b/>
           <w:lang w:val="en-GB"/>
         </w:rPr>
+        <w:t>lang</w:t>
+      </w:r>
+      <w:proofErr w:type="spellEnd"/>
+      <w:r>
+        <w:rPr>
+          <w:b/>
+          <w:lang w:val="en-GB"/>
+        </w:rPr>
+        <w:t>/Math/abs(I)I</w:t>
+      </w:r>
+    </w:p>
+    <w:p>
+      <w:pPr>
+        <w:rPr>
+          <w:b/>
+          <w:lang w:val="en-GB"/>
+        </w:rPr>
+      </w:pPr>
+      <w:proofErr w:type="spellStart"/>
+      <w:proofErr w:type="gramStart"/>
+      <w:r>
+        <w:rPr>
+          <w:b/>
+          <w:lang w:val="en-GB"/>
+        </w:rPr>
         <w:t>ineg</w:t>
       </w:r>
+      <w:proofErr w:type="spellEnd"/>
+      <w:proofErr w:type="gramEnd"/>
     </w:p>
     <w:p>
       <w:pPr>
@@ -1750,53 +3217,99 @@
           <w:lang w:val="en-GB"/>
         </w:rPr>
       </w:pPr>
+      <w:proofErr w:type="spellStart"/>
+      <w:proofErr w:type="gramStart"/>
       <w:r>
         <w:rPr>
           <w:b/>
           <w:lang w:val="en-GB"/>
         </w:rPr>
-        <w:t>invokevirtual os_bytecodeopgave/Rekening/changeSaldo(I)V</w:t>
-      </w:r>
-    </w:p>
-    <w:p>
-      <w:pPr>
-        <w:rPr>
-          <w:b/>
-        </w:rPr>
-      </w:pPr>
+        <w:t>invokevirtual</w:t>
+      </w:r>
+      <w:proofErr w:type="spellEnd"/>
+      <w:proofErr w:type="gramEnd"/>
+      <w:r>
+        <w:rPr>
+          <w:b/>
+          <w:lang w:val="en-GB"/>
+        </w:rPr>
+        <w:t xml:space="preserve"> </w:t>
+      </w:r>
+      <w:proofErr w:type="spellStart"/>
+      <w:r>
+        <w:rPr>
+          <w:b/>
+          <w:lang w:val="en-GB"/>
+        </w:rPr>
+        <w:t>os_bytecodeopgave</w:t>
+      </w:r>
+      <w:proofErr w:type="spellEnd"/>
+      <w:r>
+        <w:rPr>
+          <w:b/>
+          <w:lang w:val="en-GB"/>
+        </w:rPr>
+        <w:t>/</w:t>
+      </w:r>
+      <w:proofErr w:type="spellStart"/>
+      <w:r>
+        <w:rPr>
+          <w:b/>
+          <w:lang w:val="en-GB"/>
+        </w:rPr>
+        <w:t>Rekening</w:t>
+      </w:r>
+      <w:proofErr w:type="spellEnd"/>
+      <w:r>
+        <w:rPr>
+          <w:b/>
+          <w:lang w:val="en-GB"/>
+        </w:rPr>
+        <w:t>/</w:t>
+      </w:r>
+      <w:proofErr w:type="spellStart"/>
+      <w:r>
+        <w:rPr>
+          <w:b/>
+          <w:lang w:val="en-GB"/>
+        </w:rPr>
+        <w:t>changeSaldo</w:t>
+      </w:r>
+      <w:proofErr w:type="spellEnd"/>
+      <w:r>
+        <w:rPr>
+          <w:b/>
+          <w:lang w:val="en-GB"/>
+        </w:rPr>
+        <w:t>(I)V</w:t>
+      </w:r>
+    </w:p>
+    <w:p>
+      <w:pPr>
+        <w:rPr>
+          <w:b/>
+        </w:rPr>
+      </w:pPr>
+      <w:proofErr w:type="gramStart"/>
       <w:r>
         <w:rPr>
           <w:b/>
         </w:rPr>
         <w:t>return</w:t>
       </w:r>
-    </w:p>
-    <w:p>
-      <w:pPr>
-        <w:rPr>
-          <w:b/>
-        </w:rPr>
-      </w:pPr>
-    </w:p>
-    <w:p>
-      <w:pPr>
-        <w:rPr>
-          <w:b/>
-        </w:rPr>
-      </w:pPr>
-      <w:r>
-        <w:rPr>
-          <w:b/>
-        </w:rPr>
-        <w:t xml:space="preserve">Bovenstaande code is hoever we tot nu toe zijn gekomen. Helaas reageert de applicatie niet wanneer wij deze </w:t>
-      </w:r>
-      <w:bookmarkStart w:id="0" w:name="_GoBack"/>
-      <w:bookmarkEnd w:id="0"/>
-      <w:r>
-        <w:rPr>
-          <w:b/>
-        </w:rPr>
-        <w:t>code aanpassen.</w:t>
+      <w:proofErr w:type="gramEnd"/>
+    </w:p>
+    <w:p>
+      <w:pPr>
+        <w:rPr>
+          <w:b/>
+        </w:rPr>
+      </w:pPr>
+      <w:r>
+        <w:rPr>
+          <w:b/>
+        </w:rPr>
+        <w:t>Bovenstaande code is hoever we tot nu toe zijn gekomen. Helaas reageert de applicatie niet wanneer wij deze code aanpassen.</w:t>
       </w:r>
     </w:p>
     <w:sectPr>
@@ -1866,27 +3379,14 @@
     <w:r>
       <w:t xml:space="preserve"> van </w:t>
     </w:r>
-    <w:r>
-      <w:fldChar w:fldCharType="begin"/>
-    </w:r>
-    <w:r>
-      <w:instrText xml:space="preserve"> NUMPAGES </w:instrText>
-    </w:r>
-    <w:r>
-      <w:fldChar w:fldCharType="separate"/>
-    </w:r>
-    <w:r>
-      <w:rPr>
-        <w:noProof/>
-      </w:rPr>
-      <w:t>5</w:t>
-    </w:r>
-    <w:r>
-      <w:rPr>
-        <w:noProof/>
-      </w:rPr>
-      <w:fldChar w:fldCharType="end"/>
-    </w:r>
+    <w:fldSimple w:instr=" NUMPAGES ">
+      <w:r>
+        <w:rPr>
+          <w:noProof/>
+        </w:rPr>
+        <w:t>5</w:t>
+      </w:r>
+    </w:fldSimple>
   </w:p>
 </w:ftr>
 </file>
@@ -4781,25 +6281,6 @@
 </file>
 
 <file path=customXml/item1.xml><?xml version="1.0" encoding="utf-8"?>
-<?mso-contentType ?>
-<FormTemplates xmlns="http://schemas.microsoft.com/sharepoint/v3/contenttype/forms">
-  <Display>DocumentLibraryForm</Display>
-  <Edit>DocumentLibraryForm</Edit>
-  <New>DocumentLibraryForm</New>
-</FormTemplates>
-</file>
-
-<file path=customXml/item2.xml><?xml version="1.0" encoding="utf-8"?>
-<p:properties xmlns:p="http://schemas.microsoft.com/office/2006/metadata/properties" xmlns:xsi="http://www.w3.org/2001/XMLSchema-instance">
-  <documentManagement>
-    <Categorie xmlns="093E751F-AF39-4CC6-945A-AF8F5D2EDF87">Opdrachten</Categorie>
-    <Week xmlns="093E751F-AF39-4CC6-945A-AF8F5D2EDF87">16</Week>
-    <Vak xmlns="093E751F-AF39-4CC6-945A-AF8F5D2EDF87">JSF32</Vak>
-  </documentManagement>
-</p:properties>
-</file>
-
-<file path=customXml/item3.xml><?xml version="1.0" encoding="utf-8"?>
 <ct:contentTypeSchema xmlns:ct="http://schemas.microsoft.com/office/2006/metadata/contentType" xmlns:ma="http://schemas.microsoft.com/office/2006/metadata/properties/metaAttributes" ct:_="" ma:_="" ma:contentTypeName="Document" ma:contentTypeID="0x0101004A53794E10380E4B9C581087FA9F52B6" ma:contentTypeVersion="15" ma:contentTypeDescription="Create a new document." ma:contentTypeScope="" ma:versionID="7b53b5a6b3ed2b1482960fcd72148b84">
   <xsd:schema xmlns:xsd="http://www.w3.org/2001/XMLSchema" xmlns:xs="http://www.w3.org/2001/XMLSchema" xmlns:p="http://schemas.microsoft.com/office/2006/metadata/properties" xmlns:ns2="093E751F-AF39-4CC6-945A-AF8F5D2EDF87" targetNamespace="http://schemas.microsoft.com/office/2006/metadata/properties" ma:root="true" ma:fieldsID="c26902ff7581533ef488139acd129730" ns2:_="">
     <xsd:import namespace="093E751F-AF39-4CC6-945A-AF8F5D2EDF87"/>
@@ -4974,24 +6455,26 @@
 </ct:contentTypeSchema>
 </file>
 
-<file path=customXml/itemProps1.xml><?xml version="1.0" encoding="utf-8"?>
-<ds:datastoreItem xmlns:ds="http://schemas.openxmlformats.org/officeDocument/2006/customXml" ds:itemID="{73D4A9BA-9A9A-4415-9CF6-44180C20AE46}">
-  <ds:schemaRefs>
-    <ds:schemaRef ds:uri="http://schemas.microsoft.com/sharepoint/v3/contenttype/forms"/>
-  </ds:schemaRefs>
-</ds:datastoreItem>
+<file path=customXml/item2.xml><?xml version="1.0" encoding="utf-8"?>
+<p:properties xmlns:p="http://schemas.microsoft.com/office/2006/metadata/properties" xmlns:xsi="http://www.w3.org/2001/XMLSchema-instance">
+  <documentManagement>
+    <Categorie xmlns="093E751F-AF39-4CC6-945A-AF8F5D2EDF87">Opdrachten</Categorie>
+    <Week xmlns="093E751F-AF39-4CC6-945A-AF8F5D2EDF87">16</Week>
+    <Vak xmlns="093E751F-AF39-4CC6-945A-AF8F5D2EDF87">JSF32</Vak>
+  </documentManagement>
+</p:properties>
 </file>
 
-<file path=customXml/itemProps2.xml><?xml version="1.0" encoding="utf-8"?>
-<ds:datastoreItem xmlns:ds="http://schemas.openxmlformats.org/officeDocument/2006/customXml" ds:itemID="{3BB3F8C2-DA11-41DD-B6B9-509453A18BB2}">
-  <ds:schemaRefs>
-    <ds:schemaRef ds:uri="http://schemas.microsoft.com/office/2006/metadata/properties"/>
-    <ds:schemaRef ds:uri="093E751F-AF39-4CC6-945A-AF8F5D2EDF87"/>
-  </ds:schemaRefs>
-</ds:datastoreItem>
+<file path=customXml/item3.xml><?xml version="1.0" encoding="utf-8"?>
+<?mso-contentType ?>
+<FormTemplates xmlns="http://schemas.microsoft.com/sharepoint/v3/contenttype/forms">
+  <Display>DocumentLibraryForm</Display>
+  <Edit>DocumentLibraryForm</Edit>
+  <New>DocumentLibraryForm</New>
+</FormTemplates>
 </file>
 
-<file path=customXml/itemProps3.xml><?xml version="1.0" encoding="utf-8"?>
+<file path=customXml/itemProps1.xml><?xml version="1.0" encoding="utf-8"?>
 <ds:datastoreItem xmlns:ds="http://schemas.openxmlformats.org/officeDocument/2006/customXml" ds:itemID="{5F9B84C9-160E-4D25-9057-58A61ABC0F5B}">
   <ds:schemaRefs>
     <ds:schemaRef ds:uri="http://schemas.microsoft.com/office/2006/metadata/contentType"/>
@@ -5007,4 +6490,21 @@
     <ds:schemaRef ds:uri="http://schemas.microsoft.com/internal/obd"/>
   </ds:schemaRefs>
 </ds:datastoreItem>
+</file>
+
+<file path=customXml/itemProps2.xml><?xml version="1.0" encoding="utf-8"?>
+<ds:datastoreItem xmlns:ds="http://schemas.openxmlformats.org/officeDocument/2006/customXml" ds:itemID="{3BB3F8C2-DA11-41DD-B6B9-509453A18BB2}">
+  <ds:schemaRefs>
+    <ds:schemaRef ds:uri="http://schemas.microsoft.com/office/2006/metadata/properties"/>
+    <ds:schemaRef ds:uri="093E751F-AF39-4CC6-945A-AF8F5D2EDF87"/>
+  </ds:schemaRefs>
+</ds:datastoreItem>
+</file>
+
+<file path=customXml/itemProps3.xml><?xml version="1.0" encoding="utf-8"?>
+<ds:datastoreItem xmlns:ds="http://schemas.openxmlformats.org/officeDocument/2006/customXml" ds:itemID="{73D4A9BA-9A9A-4415-9CF6-44180C20AE46}">
+  <ds:schemaRefs>
+    <ds:schemaRef ds:uri="http://schemas.microsoft.com/sharepoint/v3/contenttype/forms"/>
+  </ds:schemaRefs>
+</ds:datastoreItem>
 </file>
</xml_diff>